<commit_message>
HERCULES-8670 - [UMU][ETI] Memoria M20 - Comportamiento 3.7.7
</commit_message>
<xml_diff>
--- a/sgi-cnf-service/src/main/resources/db/changelog/changes/0.5.0/blob/rep/rep-eti-mxx.docx
+++ b/sgi-cnf-service/src/main/resources/db/changelog/changes/0.5.0/blob/rep/rep-eti-mxx.docx
@@ -17203,13 +17203,7 @@
         <w:rPr>
           <w:highlight w:val="darkYellow"/>
         </w:rPr>
-        <w:t>{{?ap3_5.</w:t>
-      </w:r>
-      <w:r>
-        <w:rPr>
-          <w:highlight w:val="darkYellow"/>
-        </w:rPr>
-        <w:t>isModificado}}</w:t>
+        <w:t>{{?ap3_5.isModificado}}</w:t>
       </w:r>
     </w:p>
     <w:tbl>
@@ -17887,9 +17881,9 @@
         <w:jc w:val="left"/>
         <w:tblInd w:w="0" w:type="dxa"/>
         <w:tblBorders>
-          <w:top w:val="single" w:sz="2" w:space="0" w:color="000000"/>
-          <w:bottom w:val="single" w:sz="2" w:space="0" w:color="000000"/>
-          <w:insideH w:val="single" w:sz="2" w:space="0" w:color="000000"/>
+          <w:top w:val="single" w:sz="4" w:space="0" w:color="000000"/>
+          <w:bottom w:val="single" w:sz="4" w:space="0" w:color="000000"/>
+          <w:insideH w:val="single" w:sz="4" w:space="0" w:color="000000"/>
         </w:tblBorders>
         <w:tblCellMar>
           <w:top w:w="55" w:type="dxa"/>
@@ -17912,9 +17906,9 @@
           <w:tcPr>
             <w:tcW w:w="1606" w:type="dxa"/>
             <w:tcBorders>
-              <w:top w:val="single" w:sz="2" w:space="0" w:color="000000"/>
-              <w:bottom w:val="single" w:sz="2" w:space="0" w:color="000000"/>
-              <w:insideH w:val="single" w:sz="2" w:space="0" w:color="000000"/>
+              <w:top w:val="single" w:sz="4" w:space="0" w:color="000000"/>
+              <w:bottom w:val="single" w:sz="4" w:space="0" w:color="000000"/>
+              <w:insideH w:val="single" w:sz="4" w:space="0" w:color="000000"/>
             </w:tcBorders>
             <w:shd w:fill="auto" w:val="clear"/>
             <w:vAlign w:val="center"/>
@@ -17951,9 +17945,9 @@
           <w:tcPr>
             <w:tcW w:w="1608" w:type="dxa"/>
             <w:tcBorders>
-              <w:top w:val="single" w:sz="2" w:space="0" w:color="000000"/>
-              <w:bottom w:val="single" w:sz="2" w:space="0" w:color="000000"/>
-              <w:insideH w:val="single" w:sz="2" w:space="0" w:color="000000"/>
+              <w:top w:val="single" w:sz="4" w:space="0" w:color="000000"/>
+              <w:bottom w:val="single" w:sz="4" w:space="0" w:color="000000"/>
+              <w:insideH w:val="single" w:sz="4" w:space="0" w:color="000000"/>
             </w:tcBorders>
             <w:shd w:fill="auto" w:val="clear"/>
             <w:vAlign w:val="center"/>
@@ -17990,9 +17984,9 @@
           <w:tcPr>
             <w:tcW w:w="1607" w:type="dxa"/>
             <w:tcBorders>
-              <w:top w:val="single" w:sz="2" w:space="0" w:color="000000"/>
-              <w:bottom w:val="single" w:sz="2" w:space="0" w:color="000000"/>
-              <w:insideH w:val="single" w:sz="2" w:space="0" w:color="000000"/>
+              <w:top w:val="single" w:sz="4" w:space="0" w:color="000000"/>
+              <w:bottom w:val="single" w:sz="4" w:space="0" w:color="000000"/>
+              <w:insideH w:val="single" w:sz="4" w:space="0" w:color="000000"/>
             </w:tcBorders>
             <w:shd w:fill="auto" w:val="clear"/>
             <w:vAlign w:val="center"/>
@@ -18029,9 +18023,9 @@
           <w:tcPr>
             <w:tcW w:w="1303" w:type="dxa"/>
             <w:tcBorders>
-              <w:top w:val="single" w:sz="2" w:space="0" w:color="000000"/>
-              <w:bottom w:val="single" w:sz="2" w:space="0" w:color="000000"/>
-              <w:insideH w:val="single" w:sz="2" w:space="0" w:color="000000"/>
+              <w:top w:val="single" w:sz="4" w:space="0" w:color="000000"/>
+              <w:bottom w:val="single" w:sz="4" w:space="0" w:color="000000"/>
+              <w:insideH w:val="single" w:sz="4" w:space="0" w:color="000000"/>
             </w:tcBorders>
             <w:shd w:fill="auto" w:val="clear"/>
             <w:vAlign w:val="center"/>
@@ -18068,9 +18062,9 @@
           <w:tcPr>
             <w:tcW w:w="1359" w:type="dxa"/>
             <w:tcBorders>
-              <w:top w:val="single" w:sz="2" w:space="0" w:color="000000"/>
-              <w:bottom w:val="single" w:sz="2" w:space="0" w:color="000000"/>
-              <w:insideH w:val="single" w:sz="2" w:space="0" w:color="000000"/>
+              <w:top w:val="single" w:sz="4" w:space="0" w:color="000000"/>
+              <w:bottom w:val="single" w:sz="4" w:space="0" w:color="000000"/>
+              <w:insideH w:val="single" w:sz="4" w:space="0" w:color="000000"/>
             </w:tcBorders>
             <w:shd w:fill="auto" w:val="clear"/>
             <w:vAlign w:val="center"/>
@@ -18107,9 +18101,9 @@
           <w:tcPr>
             <w:tcW w:w="2154" w:type="dxa"/>
             <w:tcBorders>
-              <w:top w:val="single" w:sz="2" w:space="0" w:color="000000"/>
-              <w:bottom w:val="single" w:sz="2" w:space="0" w:color="000000"/>
-              <w:insideH w:val="single" w:sz="2" w:space="0" w:color="000000"/>
+              <w:top w:val="single" w:sz="4" w:space="0" w:color="000000"/>
+              <w:bottom w:val="single" w:sz="4" w:space="0" w:color="000000"/>
+              <w:insideH w:val="single" w:sz="4" w:space="0" w:color="000000"/>
             </w:tcBorders>
             <w:shd w:fill="auto" w:val="clear"/>
             <w:vAlign w:val="center"/>
@@ -18164,7 +18158,6 @@
         <w:jc w:val="left"/>
         <w:tblInd w:w="0" w:type="dxa"/>
         <w:tblBorders>
-          <w:top w:val="single" w:sz="2" w:space="0" w:color="000000"/>
           <w:bottom w:val="single" w:sz="4" w:space="0" w:color="000000"/>
           <w:insideH w:val="single" w:sz="4" w:space="0" w:color="000000"/>
         </w:tblBorders>
@@ -18189,7 +18182,6 @@
           <w:tcPr>
             <w:tcW w:w="1606" w:type="dxa"/>
             <w:tcBorders>
-              <w:top w:val="single" w:sz="2" w:space="0" w:color="000000"/>
               <w:bottom w:val="single" w:sz="4" w:space="0" w:color="000000"/>
               <w:insideH w:val="single" w:sz="4" w:space="0" w:color="000000"/>
             </w:tcBorders>
@@ -18223,7 +18215,6 @@
           <w:tcPr>
             <w:tcW w:w="1608" w:type="dxa"/>
             <w:tcBorders>
-              <w:top w:val="single" w:sz="2" w:space="0" w:color="000000"/>
               <w:bottom w:val="single" w:sz="4" w:space="0" w:color="000000"/>
               <w:insideH w:val="single" w:sz="4" w:space="0" w:color="000000"/>
             </w:tcBorders>
@@ -18253,7 +18244,6 @@
           <w:tcPr>
             <w:tcW w:w="1607" w:type="dxa"/>
             <w:tcBorders>
-              <w:top w:val="single" w:sz="2" w:space="0" w:color="000000"/>
               <w:bottom w:val="single" w:sz="4" w:space="0" w:color="000000"/>
               <w:insideH w:val="single" w:sz="4" w:space="0" w:color="000000"/>
             </w:tcBorders>
@@ -18283,7 +18273,6 @@
           <w:tcPr>
             <w:tcW w:w="1303" w:type="dxa"/>
             <w:tcBorders>
-              <w:top w:val="single" w:sz="2" w:space="0" w:color="000000"/>
               <w:bottom w:val="single" w:sz="4" w:space="0" w:color="000000"/>
               <w:insideH w:val="single" w:sz="4" w:space="0" w:color="000000"/>
             </w:tcBorders>
@@ -18317,7 +18306,6 @@
           <w:tcPr>
             <w:tcW w:w="1359" w:type="dxa"/>
             <w:tcBorders>
-              <w:top w:val="single" w:sz="2" w:space="0" w:color="000000"/>
               <w:bottom w:val="single" w:sz="4" w:space="0" w:color="000000"/>
               <w:insideH w:val="single" w:sz="4" w:space="0" w:color="000000"/>
             </w:tcBorders>
@@ -18347,7 +18335,6 @@
           <w:tcPr>
             <w:tcW w:w="2154" w:type="dxa"/>
             <w:tcBorders>
-              <w:top w:val="single" w:sz="2" w:space="0" w:color="000000"/>
               <w:bottom w:val="single" w:sz="4" w:space="0" w:color="000000"/>
               <w:insideH w:val="single" w:sz="4" w:space="0" w:color="000000"/>
             </w:tcBorders>
@@ -19260,9 +19247,9 @@
       <w:tblGrid>
         <w:gridCol w:w="1927"/>
         <w:gridCol w:w="1928"/>
-        <w:gridCol w:w="1921"/>
+        <w:gridCol w:w="1919"/>
         <w:gridCol w:w="1929"/>
-        <w:gridCol w:w="1933"/>
+        <w:gridCol w:w="1935"/>
       </w:tblGrid>
       <w:tr>
         <w:trPr>
@@ -19340,7 +19327,7 @@
         </w:tc>
         <w:tc>
           <w:tcPr>
-            <w:tcW w:w="1921" w:type="dxa"/>
+            <w:tcW w:w="1919" w:type="dxa"/>
             <w:tcBorders>
               <w:top w:val="single" w:sz="4" w:space="0" w:color="000000"/>
               <w:bottom w:val="single" w:sz="4" w:space="0" w:color="000000"/>
@@ -19410,7 +19397,7 @@
         </w:tc>
         <w:tc>
           <w:tcPr>
-            <w:tcW w:w="1933" w:type="dxa"/>
+            <w:tcW w:w="1935" w:type="dxa"/>
             <w:tcBorders>
               <w:top w:val="single" w:sz="4" w:space="0" w:color="000000"/>
               <w:bottom w:val="single" w:sz="4" w:space="0" w:color="000000"/>
@@ -19478,9 +19465,9 @@
       <w:tblGrid>
         <w:gridCol w:w="1927"/>
         <w:gridCol w:w="1928"/>
-        <w:gridCol w:w="1921"/>
+        <w:gridCol w:w="1919"/>
         <w:gridCol w:w="1929"/>
-        <w:gridCol w:w="1933"/>
+        <w:gridCol w:w="1935"/>
       </w:tblGrid>
       <w:tr>
         <w:trPr/>
@@ -19544,7 +19531,7 @@
         </w:tc>
         <w:tc>
           <w:tcPr>
-            <w:tcW w:w="1921" w:type="dxa"/>
+            <w:tcW w:w="1919" w:type="dxa"/>
             <w:tcBorders>
               <w:bottom w:val="single" w:sz="4" w:space="0" w:color="000000"/>
               <w:insideH w:val="single" w:sz="4" w:space="0" w:color="000000"/>
@@ -19602,7 +19589,7 @@
         </w:tc>
         <w:tc>
           <w:tcPr>
-            <w:tcW w:w="1933" w:type="dxa"/>
+            <w:tcW w:w="1935" w:type="dxa"/>
             <w:tcBorders>
               <w:bottom w:val="single" w:sz="4" w:space="0" w:color="000000"/>
               <w:insideH w:val="single" w:sz="4" w:space="0" w:color="000000"/>
@@ -20308,95 +20295,645 @@
           <w:ilvl w:val="4"/>
           <w:numId w:val="3"/>
         </w:numPr>
-        <w:rPr>
-          <w:b/>
+        <w:rPr/>
+      </w:pPr>
+      <w:r>
+        <w:rPr>
           <w:b/>
           <w:bCs/>
         </w:rPr>
+        <w:t>{{ap3_7.ap3_7_7.esquema.templateOptions.label}}</w:t>
+      </w:r>
+    </w:p>
+    <w:p>
+      <w:pPr>
+        <w:pStyle w:val="Cuerpodetexto"/>
+        <w:numPr>
+          <w:ilvl w:val="2"/>
+          <w:numId w:val="3"/>
+        </w:numPr>
+        <w:rPr/>
+      </w:pPr>
+      <w:r>
+        <w:rPr/>
+        <w:t>{{&lt;ap3_7.ap3_7_7.esquema.fieldGroup[0].template}}</w:t>
+      </w:r>
+    </w:p>
+    <w:p>
+      <w:pPr>
+        <w:pStyle w:val="Cuerpodetexto"/>
+        <w:numPr>
+          <w:ilvl w:val="0"/>
+          <w:numId w:val="3"/>
+        </w:numPr>
+        <w:rPr/>
+      </w:pPr>
+      <w:r>
+        <w:rPr/>
+        <w:t>{{?ap3_7.ap3_7_7.esquema.fieldGroup[1].templateOptions.options}}</w:t>
+      </w:r>
+    </w:p>
+    <w:p>
+      <w:pPr>
+        <w:pStyle w:val="Cuerpodetexto"/>
+        <w:numPr>
+          <w:ilvl w:val="0"/>
+          <w:numId w:val="3"/>
+        </w:numPr>
+        <w:rPr/>
+      </w:pPr>
+      <w:r>
+        <w:rPr/>
+        <w:t xml:space="preserve">{{? </w:t>
+      </w:r>
+      <w:r>
+        <w:rPr>
+          <w:highlight w:val="cyan"/>
+        </w:rPr>
+        <w:t>#root.bloque_8.ap3_7.ap3_7_7.respuesta.agentesBiologicosRadio.equals("#currentContext.get(value)")}}</w:t>
+      </w:r>
+    </w:p>
+    <w:p>
+      <w:pPr>
+        <w:pStyle w:val="Cuerpodetexto"/>
+        <w:numPr>
+          <w:ilvl w:val="0"/>
+          <w:numId w:val="3"/>
+        </w:numPr>
+        <w:rPr/>
+      </w:pPr>
+      <w:r>
+        <w:rPr/>
+        <w:t>{{=#root.bloque_8.ap3_7.ap3_7_7.esquema.fieldGroup[1].templateOptions.label}} {{label}}</w:t>
+      </w:r>
+    </w:p>
+    <w:p>
+      <w:pPr>
+        <w:pStyle w:val="Cuerpodetexto"/>
+        <w:numPr>
+          <w:ilvl w:val="0"/>
+          <w:numId w:val="3"/>
+        </w:numPr>
+        <w:rPr>
+          <w:highlight w:val="cyan"/>
+        </w:rPr>
+      </w:pPr>
+      <w:r>
+        <w:rPr>
+          <w:highlight w:val="cyan"/>
+        </w:rPr>
+        <w:t>{{/ }}</w:t>
+      </w:r>
+    </w:p>
+    <w:p>
+      <w:pPr>
+        <w:pStyle w:val="Cuerpodetexto"/>
+        <w:numPr>
+          <w:ilvl w:val="2"/>
+          <w:numId w:val="3"/>
+        </w:numPr>
+        <w:rPr/>
+      </w:pPr>
+      <w:r>
+        <w:rPr/>
+        <w:t>{{/ap3_7.ap3_7_7.esquema.fieldGroup[1].templateOptions.options}}</w:t>
+      </w:r>
+    </w:p>
+    <w:p>
+      <w:pPr>
+        <w:pStyle w:val="Cuerpodetexto"/>
+        <w:numPr>
+          <w:ilvl w:val="2"/>
+          <w:numId w:val="3"/>
+        </w:numPr>
+        <w:rPr/>
+      </w:pPr>
+      <w:r>
+        <w:rPr/>
+        <w:t>{{?ap3_7.ap3_7_7.</w:t>
+      </w:r>
+      <w:bookmarkStart w:id="26" w:name="__DdeLink__517_1910884171421"/>
+      <w:r>
+        <w:rPr/>
+        <w:t>respuesta.agentesBiologicosRadio.equals("si")</w:t>
+      </w:r>
+      <w:bookmarkEnd w:id="26"/>
+      <w:r>
+        <w:rPr/>
+        <w:t>}}</w:t>
+      </w:r>
+    </w:p>
+    <w:p>
+      <w:pPr>
+        <w:pStyle w:val="Cuerpodetexto"/>
+        <w:numPr>
+          <w:ilvl w:val="2"/>
+          <w:numId w:val="3"/>
+        </w:numPr>
+        <w:rPr/>
+      </w:pPr>
+      <w:r>
+        <w:rPr/>
+        <w:t>{{ap3_7.ap3_7_7.esquema.fieldGroup[3].templateOptions.label}}: {{ap3_7.ap3_7_7.respuesta.tipoAgenteBiologico}}</w:t>
+      </w:r>
+    </w:p>
+    <w:p>
+      <w:pPr>
+        <w:pStyle w:val="Cuerpodetexto"/>
+        <w:numPr>
+          <w:ilvl w:val="2"/>
+          <w:numId w:val="3"/>
+        </w:numPr>
+        <w:rPr/>
+      </w:pPr>
+      <w:r>
+        <w:rPr/>
+        <w:t>{{/</w:t>
+      </w:r>
+      <w:bookmarkStart w:id="27" w:name="__DdeLink__517_1910884171521"/>
+      <w:r>
+        <w:rPr/>
+        <w:t xml:space="preserve"> </w:t>
+      </w:r>
+      <w:bookmarkEnd w:id="27"/>
+      <w:r>
+        <w:rPr/>
+        <w:t>}}</w:t>
+      </w:r>
+    </w:p>
+    <w:p>
+      <w:pPr>
+        <w:pStyle w:val="Cuerpodetexto"/>
+        <w:numPr>
+          <w:ilvl w:val="2"/>
+          <w:numId w:val="3"/>
+        </w:numPr>
+        <w:rPr/>
+      </w:pPr>
+      <w:r>
+        <w:rPr/>
+        <w:t>{{?ap3_7.ap3_7_7.</w:t>
+      </w:r>
+      <w:bookmarkStart w:id="28" w:name="__DdeLink__517_19108841714211"/>
+      <w:r>
+        <w:rPr/>
+        <w:t>respuesta.agentesBiologicosRadio.equals("si")</w:t>
+      </w:r>
+      <w:bookmarkEnd w:id="28"/>
+      <w:r>
+        <w:rPr/>
+        <w:t>}}</w:t>
+      </w:r>
+    </w:p>
+    <w:p>
+      <w:pPr>
+        <w:pStyle w:val="Cuerpodetexto"/>
+        <w:numPr>
+          <w:ilvl w:val="2"/>
+          <w:numId w:val="3"/>
+        </w:numPr>
+        <w:rPr/>
+      </w:pPr>
+      <w:r>
+        <w:rPr/>
+        <w:t>{{ap3_7.ap3_7_7.esquema.fieldGroup[4].templateOptions.label}}: {{ap3_7.ap3_7_7.respuesta.nivelBioseguridad}}</w:t>
+      </w:r>
+    </w:p>
+    <w:p>
+      <w:pPr>
+        <w:pStyle w:val="Cuerpodetexto"/>
+        <w:numPr>
+          <w:ilvl w:val="2"/>
+          <w:numId w:val="3"/>
+        </w:numPr>
+        <w:rPr/>
+      </w:pPr>
+      <w:r>
+        <w:rPr/>
+        <w:t>{{/</w:t>
+      </w:r>
+      <w:bookmarkStart w:id="29" w:name="__DdeLink__517_19108841715211"/>
+      <w:r>
+        <w:rPr/>
+        <w:t xml:space="preserve"> </w:t>
+      </w:r>
+      <w:bookmarkEnd w:id="29"/>
+      <w:r>
+        <w:rPr/>
+        <w:t>}}</w:t>
+      </w:r>
+    </w:p>
+    <w:p>
+      <w:pPr>
+        <w:pStyle w:val="Cuerpodetexto"/>
+        <w:numPr>
+          <w:ilvl w:val="2"/>
+          <w:numId w:val="3"/>
+        </w:numPr>
+        <w:rPr/>
+      </w:pPr>
+      <w:r>
+        <w:rPr/>
+        <w:t>{{?ap3_7.ap3_7_7.</w:t>
+      </w:r>
+      <w:bookmarkStart w:id="30" w:name="__DdeLink__517_19108841714212"/>
+      <w:r>
+        <w:rPr/>
+        <w:t>respuesta.agentesBiologicosRadio.equals("si")</w:t>
+      </w:r>
+      <w:bookmarkEnd w:id="30"/>
+      <w:r>
+        <w:rPr/>
+        <w:t>}}</w:t>
+      </w:r>
+    </w:p>
+    <w:p>
+      <w:pPr>
+        <w:pStyle w:val="Cuerpodetexto"/>
+        <w:numPr>
+          <w:ilvl w:val="2"/>
+          <w:numId w:val="3"/>
+        </w:numPr>
+        <w:rPr/>
+      </w:pPr>
+      <w:r>
+        <w:rPr/>
+        <w:t>{{ap3_7.ap3_7_7.esquema.fieldGroup[5].templateOptions.label}}: {{ap3_7.ap3_7_7.respuesta.administracion}}</w:t>
+      </w:r>
+    </w:p>
+    <w:p>
+      <w:pPr>
+        <w:pStyle w:val="Cuerpodetexto"/>
+        <w:numPr>
+          <w:ilvl w:val="2"/>
+          <w:numId w:val="3"/>
+        </w:numPr>
+        <w:rPr/>
+      </w:pPr>
+      <w:r>
+        <w:rPr/>
+        <w:t>{{/</w:t>
+      </w:r>
+      <w:bookmarkStart w:id="31" w:name="__DdeLink__517_19108841715212"/>
+      <w:r>
+        <w:rPr/>
+        <w:t xml:space="preserve"> </w:t>
+      </w:r>
+      <w:bookmarkEnd w:id="31"/>
+      <w:r>
+        <w:rPr/>
+        <w:t>}}</w:t>
+      </w:r>
+    </w:p>
+    <w:p>
+      <w:pPr>
+        <w:pStyle w:val="Cuerpodetexto"/>
+        <w:numPr>
+          <w:ilvl w:val="4"/>
+          <w:numId w:val="3"/>
+        </w:numPr>
+        <w:rPr/>
+      </w:pPr>
+      <w:r>
+        <w:rPr/>
+        <w:t xml:space="preserve"> </w:t>
+      </w:r>
+    </w:p>
+    <w:p>
+      <w:pPr>
+        <w:pStyle w:val="Cuerpodetexto"/>
+        <w:numPr>
+          <w:ilvl w:val="4"/>
+          <w:numId w:val="3"/>
+        </w:numPr>
+        <w:rPr/>
       </w:pPr>
       <w:r>
         <w:rPr>
           <w:b/>
           <w:bCs/>
         </w:rPr>
-        <w:t>{{ap3_7.ap3_7_7.esquema.templateOptions.label}}</w:t>
-      </w:r>
-    </w:p>
-    <w:p>
-      <w:pPr>
-        <w:pStyle w:val="Cuerpodetexto"/>
-        <w:numPr>
-          <w:ilvl w:val="2"/>
-          <w:numId w:val="3"/>
-        </w:numPr>
-        <w:rPr/>
-      </w:pPr>
-      <w:r>
-        <w:rPr/>
-        <w:t>{{&lt;ap3_7.ap3_7_7.esquema.fieldGroup[1].template}}</w:t>
-      </w:r>
-    </w:p>
-    <w:p>
-      <w:pPr>
-        <w:pStyle w:val="Cuerpodetexto"/>
-        <w:numPr>
-          <w:ilvl w:val="0"/>
-          <w:numId w:val="3"/>
-        </w:numPr>
-        <w:rPr/>
-      </w:pPr>
-      <w:r>
-        <w:rPr/>
-        <w:t>{{?ap3_7.ap3_7_7.esquema.fieldGroup[2].templateOptions.options}}</w:t>
-      </w:r>
-    </w:p>
-    <w:p>
-      <w:pPr>
-        <w:pStyle w:val="Cuerpodetexto"/>
-        <w:numPr>
-          <w:ilvl w:val="0"/>
-          <w:numId w:val="3"/>
-        </w:numPr>
+        <w:t>{{ap3_7.ap3_7_8.esquema.templateOptions.label}}</w:t>
+      </w:r>
+    </w:p>
+    <w:p>
+      <w:pPr>
+        <w:pStyle w:val="Cuerpodetexto"/>
+        <w:numPr>
+          <w:ilvl w:val="2"/>
+          <w:numId w:val="3"/>
+        </w:numPr>
+        <w:rPr/>
+      </w:pPr>
+      <w:r>
+        <w:rPr/>
+        <w:t>{{&lt;ap3_7.ap3_7_8.esquema.fieldGroup[0].template}}</w:t>
+      </w:r>
+    </w:p>
+    <w:p>
+      <w:pPr>
+        <w:pStyle w:val="Cuerpodetexto"/>
+        <w:numPr>
+          <w:ilvl w:val="0"/>
+          <w:numId w:val="3"/>
+        </w:numPr>
+        <w:rPr/>
+      </w:pPr>
+      <w:r>
+        <w:rPr/>
+        <w:t>{{?ap3_7.ap3_7_8.esquema.fieldGroup[1].templateOptions.options}}</w:t>
+      </w:r>
+    </w:p>
+    <w:p>
+      <w:pPr>
+        <w:pStyle w:val="Cuerpodetexto"/>
+        <w:numPr>
+          <w:ilvl w:val="0"/>
+          <w:numId w:val="3"/>
+        </w:numPr>
+        <w:rPr/>
+      </w:pPr>
+      <w:r>
         <w:rPr>
           <w:highlight w:val="cyan"/>
         </w:rPr>
-      </w:pPr>
-      <w:r>
+        <w:t>{{? #root.bloque_8.ap3_7.ap3_7_8.respuesta.administracionIsotoposRadio.equals("#currentContext.get(value)")}}</w:t>
+      </w:r>
+    </w:p>
+    <w:p>
+      <w:pPr>
+        <w:pStyle w:val="Cuerpodetexto"/>
+        <w:numPr>
+          <w:ilvl w:val="0"/>
+          <w:numId w:val="3"/>
+        </w:numPr>
+        <w:rPr/>
+      </w:pPr>
+      <w:r>
+        <w:rPr/>
+        <w:t>{{=#root.bloque_8.ap3_7.ap3_7_8.esquema.fieldGroup[1].templateOptions.label}} {{label}}</w:t>
+      </w:r>
+    </w:p>
+    <w:p>
+      <w:pPr>
+        <w:pStyle w:val="Cuerpodetexto"/>
+        <w:numPr>
+          <w:ilvl w:val="0"/>
+          <w:numId w:val="3"/>
+        </w:numPr>
         <w:rPr>
           <w:highlight w:val="cyan"/>
         </w:rPr>
-        <w:t>{{? #root.bloque_8.ap3_7.ap3_7_7.respuesta.sustanciasRadio.equals("#currentContext.get(value)")}}</w:t>
-      </w:r>
-    </w:p>
-    <w:p>
-      <w:pPr>
-        <w:pStyle w:val="Cuerpodetexto"/>
-        <w:numPr>
-          <w:ilvl w:val="0"/>
-          <w:numId w:val="3"/>
-        </w:numPr>
-        <w:rPr/>
-      </w:pPr>
-      <w:r>
-        <w:rPr/>
-        <w:t>{{=#root.bloque_8.ap3_7.ap3_7_7.esquema.fieldGroup[2].templateOptions.label}} {{label}}</w:t>
-      </w:r>
-    </w:p>
-    <w:p>
-      <w:pPr>
-        <w:pStyle w:val="Cuerpodetexto"/>
-        <w:numPr>
-          <w:ilvl w:val="0"/>
-          <w:numId w:val="3"/>
-        </w:numPr>
+      </w:pPr>
+      <w:r>
         <w:rPr>
           <w:highlight w:val="cyan"/>
         </w:rPr>
+        <w:t>{{/ }}</w:t>
+      </w:r>
+    </w:p>
+    <w:p>
+      <w:pPr>
+        <w:pStyle w:val="Cuerpodetexto"/>
+        <w:numPr>
+          <w:ilvl w:val="2"/>
+          <w:numId w:val="3"/>
+        </w:numPr>
+        <w:rPr/>
+      </w:pPr>
+      <w:r>
+        <w:rPr/>
+        <w:t>{{/ap3_7.ap3_7_8.esquema.fieldGroup[1].templateOptions.options}}</w:t>
+      </w:r>
+    </w:p>
+    <w:p>
+      <w:pPr>
+        <w:pStyle w:val="Cuerpodetexto"/>
+        <w:numPr>
+          <w:ilvl w:val="2"/>
+          <w:numId w:val="3"/>
+        </w:numPr>
+        <w:rPr/>
+      </w:pPr>
+      <w:r>
+        <w:rPr/>
+        <w:t>{{?ap3_7.ap3_7_8.</w:t>
+      </w:r>
+      <w:bookmarkStart w:id="32" w:name="__DdeLink__517_19108841714213"/>
+      <w:r>
+        <w:rPr/>
+        <w:t>respuesta.administracionIsotoposRadio.equals("si")</w:t>
+      </w:r>
+      <w:bookmarkEnd w:id="32"/>
+      <w:r>
+        <w:rPr/>
+        <w:t>}}</w:t>
+      </w:r>
+    </w:p>
+    <w:p>
+      <w:pPr>
+        <w:pStyle w:val="Cuerpodetexto"/>
+        <w:numPr>
+          <w:ilvl w:val="2"/>
+          <w:numId w:val="3"/>
+        </w:numPr>
+        <w:rPr/>
+      </w:pPr>
+      <w:r>
+        <w:rPr/>
+        <w:t>{{ap3_7.ap3_7_8.esquema.fieldGroup[3].templateOptions.label}}: {{ap3_7.ap3_7_8.respuesta.tipoIsotopo}}</w:t>
+      </w:r>
+    </w:p>
+    <w:p>
+      <w:pPr>
+        <w:pStyle w:val="Cuerpodetexto"/>
+        <w:numPr>
+          <w:ilvl w:val="2"/>
+          <w:numId w:val="3"/>
+        </w:numPr>
+        <w:rPr/>
+      </w:pPr>
+      <w:r>
+        <w:rPr/>
+        <w:t>{{/</w:t>
+      </w:r>
+      <w:bookmarkStart w:id="33" w:name="__DdeLink__517_19108841715213"/>
+      <w:r>
+        <w:rPr/>
+        <w:t xml:space="preserve"> </w:t>
+      </w:r>
+      <w:bookmarkEnd w:id="33"/>
+      <w:r>
+        <w:rPr/>
+        <w:t>}}</w:t>
+      </w:r>
+    </w:p>
+    <w:p>
+      <w:pPr>
+        <w:pStyle w:val="Cuerpodetexto"/>
+        <w:numPr>
+          <w:ilvl w:val="2"/>
+          <w:numId w:val="3"/>
+        </w:numPr>
+        <w:rPr/>
+      </w:pPr>
+      <w:r>
+        <w:rPr/>
+        <w:t>{{?ap3_7.ap3_7_8.</w:t>
+      </w:r>
+      <w:bookmarkStart w:id="34" w:name="__DdeLink__517_191088417142111"/>
+      <w:r>
+        <w:rPr/>
+        <w:t>respuesta.administracionIsotoposRadio.equals("si")</w:t>
+      </w:r>
+      <w:bookmarkEnd w:id="34"/>
+      <w:r>
+        <w:rPr/>
+        <w:t>}}</w:t>
+      </w:r>
+    </w:p>
+    <w:p>
+      <w:pPr>
+        <w:pStyle w:val="Cuerpodetexto"/>
+        <w:numPr>
+          <w:ilvl w:val="2"/>
+          <w:numId w:val="3"/>
+        </w:numPr>
+        <w:rPr/>
+      </w:pPr>
+      <w:r>
+        <w:rPr/>
+        <w:t>{{ap3_7.ap3_7_8.esquema.fieldGroup[4].templateOptions.label}}: {{ap3_7.ap3_7_8.respuesta.administracionIsotopo}}</w:t>
+      </w:r>
+    </w:p>
+    <w:p>
+      <w:pPr>
+        <w:pStyle w:val="Cuerpodetexto"/>
+        <w:numPr>
+          <w:ilvl w:val="2"/>
+          <w:numId w:val="3"/>
+        </w:numPr>
+        <w:rPr/>
+      </w:pPr>
+      <w:r>
+        <w:rPr/>
+        <w:t>{{/</w:t>
+      </w:r>
+      <w:bookmarkStart w:id="35" w:name="__DdeLink__517_191088417152111"/>
+      <w:r>
+        <w:rPr/>
+        <w:t xml:space="preserve"> </w:t>
+      </w:r>
+      <w:bookmarkEnd w:id="35"/>
+      <w:r>
+        <w:rPr/>
+        <w:t>}}</w:t>
+      </w:r>
+    </w:p>
+    <w:p>
+      <w:pPr>
+        <w:pStyle w:val="Cuerpodetexto"/>
+        <w:numPr>
+          <w:ilvl w:val="4"/>
+          <w:numId w:val="3"/>
+        </w:numPr>
+        <w:rPr/>
+      </w:pPr>
+      <w:r>
+        <w:rPr/>
+        <w:t xml:space="preserve"> </w:t>
+      </w:r>
+    </w:p>
+    <w:p>
+      <w:pPr>
+        <w:pStyle w:val="Cuerpodetexto"/>
+        <w:numPr>
+          <w:ilvl w:val="4"/>
+          <w:numId w:val="3"/>
+        </w:numPr>
+        <w:rPr/>
+      </w:pPr>
+      <w:r>
+        <w:rPr>
+          <w:b/>
+          <w:bCs/>
+        </w:rPr>
+        <w:t>{{ap3_7.ap3_7_9.esquema.templateOptions.label}}</w:t>
+      </w:r>
+    </w:p>
+    <w:p>
+      <w:pPr>
+        <w:pStyle w:val="Cuerpodetexto"/>
+        <w:numPr>
+          <w:ilvl w:val="2"/>
+          <w:numId w:val="3"/>
+        </w:numPr>
+        <w:rPr/>
+      </w:pPr>
+      <w:r>
+        <w:rPr/>
+        <w:t>{{&lt;ap3_7.ap3_7_9.esquema.fieldGroup[0].template}}</w:t>
+      </w:r>
+    </w:p>
+    <w:p>
+      <w:pPr>
+        <w:pStyle w:val="Cuerpodetexto"/>
+        <w:numPr>
+          <w:ilvl w:val="0"/>
+          <w:numId w:val="3"/>
+        </w:numPr>
+        <w:rPr/>
+      </w:pPr>
+      <w:r>
+        <w:rPr/>
+        <w:t>{{?ap3_7.ap3_7_9.esquema.fieldGroup[1].templateOptions.options}}</w:t>
+      </w:r>
+    </w:p>
+    <w:p>
+      <w:pPr>
+        <w:pStyle w:val="Cuerpodetexto"/>
+        <w:numPr>
+          <w:ilvl w:val="0"/>
+          <w:numId w:val="3"/>
+        </w:numPr>
+        <w:rPr/>
       </w:pPr>
       <w:r>
         <w:rPr>
           <w:highlight w:val="cyan"/>
         </w:rPr>
+        <w:t>{{? #root.bloque_8.ap3_7.ap3_7_9.respuesta.extraccionSangreRadio.equals("#currentContext.get(value)")}}</w:t>
+      </w:r>
+    </w:p>
+    <w:p>
+      <w:pPr>
+        <w:pStyle w:val="Cuerpodetexto"/>
+        <w:numPr>
+          <w:ilvl w:val="0"/>
+          <w:numId w:val="3"/>
+        </w:numPr>
+        <w:rPr/>
+      </w:pPr>
+      <w:r>
+        <w:rPr/>
+        <w:t>{{=#root.bloque_8.ap3_7.ap3_7_9.esquema.fieldGroup[1].templateOptions.label}} {{label}}</w:t>
+      </w:r>
+    </w:p>
+    <w:p>
+      <w:pPr>
+        <w:pStyle w:val="Cuerpodetexto"/>
+        <w:numPr>
+          <w:ilvl w:val="0"/>
+          <w:numId w:val="3"/>
+        </w:numPr>
+        <w:rPr>
+          <w:highlight w:val="cyan"/>
+        </w:rPr>
+      </w:pPr>
+      <w:r>
+        <w:rPr>
+          <w:highlight w:val="cyan"/>
+        </w:rPr>
         <w:t>{{/ }}</w:t>
       </w:r>
     </w:p>
@@ -20411,738 +20948,47 @@
       </w:pPr>
       <w:r>
         <w:rPr/>
-        <w:t>{{/ap3_7.ap3_7_7.esquema.fieldGroup[2].templateOptions.options}}</w:t>
-      </w:r>
-    </w:p>
-    <w:p>
-      <w:pPr>
-        <w:pStyle w:val="Cuerpodetexto"/>
-        <w:numPr>
-          <w:ilvl w:val="4"/>
-          <w:numId w:val="3"/>
-        </w:numPr>
-        <w:rPr/>
-      </w:pPr>
-      <w:r>
-        <w:rPr/>
-        <w:t xml:space="preserve"> </w:t>
-      </w:r>
-    </w:p>
-    <w:p>
-      <w:pPr>
-        <w:pStyle w:val="Cuerpodetexto"/>
-        <w:numPr>
-          <w:ilvl w:val="4"/>
-          <w:numId w:val="3"/>
-        </w:numPr>
-        <w:rPr>
-          <w:b/>
-          <w:b/>
-          <w:bCs/>
-        </w:rPr>
-      </w:pPr>
-      <w:r>
-        <w:rPr>
-          <w:b/>
-          <w:bCs/>
-        </w:rPr>
-        <w:t>{{ap3_7.ap3_7_8.esquema.templateOptions.label}}</w:t>
-      </w:r>
-    </w:p>
-    <w:p>
-      <w:pPr>
-        <w:pStyle w:val="Cuerpodetexto"/>
-        <w:numPr>
-          <w:ilvl w:val="2"/>
-          <w:numId w:val="3"/>
-        </w:numPr>
-        <w:rPr/>
-      </w:pPr>
-      <w:r>
-        <w:rPr/>
-        <w:t>{{&lt;ap3_7.ap3_7_8.esquema.fieldGroup[0].template}}</w:t>
-      </w:r>
-    </w:p>
-    <w:p>
-      <w:pPr>
-        <w:pStyle w:val="Cuerpodetexto"/>
-        <w:numPr>
-          <w:ilvl w:val="0"/>
-          <w:numId w:val="3"/>
-        </w:numPr>
-        <w:rPr/>
-      </w:pPr>
-      <w:r>
-        <w:rPr/>
-        <w:t>{{?ap3_7.ap3_7_8.esquema.fieldGroup[1].templateOptions.options}}</w:t>
-      </w:r>
-    </w:p>
-    <w:p>
-      <w:pPr>
-        <w:pStyle w:val="Cuerpodetexto"/>
-        <w:numPr>
-          <w:ilvl w:val="0"/>
-          <w:numId w:val="3"/>
-        </w:numPr>
-        <w:rPr/>
-      </w:pPr>
-      <w:r>
-        <w:rPr/>
-        <w:t xml:space="preserve">{{? </w:t>
-      </w:r>
-      <w:r>
-        <w:rPr>
-          <w:highlight w:val="cyan"/>
-        </w:rPr>
-        <w:t>#root.bloque_8.ap3_7.ap3_7_8.respuesta.agentesBiologicosRadio.equals("#currentContext.get(value)")}}</w:t>
-      </w:r>
-    </w:p>
-    <w:p>
-      <w:pPr>
-        <w:pStyle w:val="Cuerpodetexto"/>
-        <w:numPr>
-          <w:ilvl w:val="0"/>
-          <w:numId w:val="3"/>
-        </w:numPr>
-        <w:rPr/>
-      </w:pPr>
-      <w:r>
-        <w:rPr/>
-        <w:t>{{=#root.bloque_8.ap3_7.ap3_7_8.esquema.fieldGroup[1].templateOptions.label}} {{label}}</w:t>
-      </w:r>
-    </w:p>
-    <w:p>
-      <w:pPr>
-        <w:pStyle w:val="Cuerpodetexto"/>
-        <w:numPr>
-          <w:ilvl w:val="0"/>
-          <w:numId w:val="3"/>
-        </w:numPr>
-        <w:rPr>
-          <w:highlight w:val="cyan"/>
-        </w:rPr>
-      </w:pPr>
-      <w:r>
-        <w:rPr>
-          <w:highlight w:val="cyan"/>
-        </w:rPr>
-        <w:t>{{/ }}</w:t>
-      </w:r>
-    </w:p>
-    <w:p>
-      <w:pPr>
-        <w:pStyle w:val="Cuerpodetexto"/>
-        <w:numPr>
-          <w:ilvl w:val="2"/>
-          <w:numId w:val="3"/>
-        </w:numPr>
-        <w:rPr/>
-      </w:pPr>
-      <w:r>
-        <w:rPr/>
-        <w:t>{{/ap3_7.ap3_7_8.esquema.fieldGroup[1].templateOptions.options}}</w:t>
-      </w:r>
-    </w:p>
-    <w:p>
-      <w:pPr>
-        <w:pStyle w:val="Cuerpodetexto"/>
-        <w:numPr>
-          <w:ilvl w:val="2"/>
-          <w:numId w:val="3"/>
-        </w:numPr>
-        <w:rPr/>
-      </w:pPr>
-      <w:r>
-        <w:rPr/>
-        <w:t>{{?ap3_7.ap3_7_8.</w:t>
-      </w:r>
-      <w:bookmarkStart w:id="26" w:name="__DdeLink__517_1910884171421"/>
-      <w:r>
-        <w:rPr/>
-        <w:t>respuesta.agentesBiologicosRadio.equals("si")</w:t>
-      </w:r>
-      <w:bookmarkEnd w:id="26"/>
+        <w:t>{{/ap3_7.ap3_7_9.esquema.fieldGroup[1].templateOptions.options}}</w:t>
+      </w:r>
+    </w:p>
+    <w:p>
+      <w:pPr>
+        <w:pStyle w:val="Cuerpodetexto"/>
+        <w:numPr>
+          <w:ilvl w:val="2"/>
+          <w:numId w:val="3"/>
+        </w:numPr>
+        <w:rPr/>
+      </w:pPr>
+      <w:bookmarkStart w:id="36" w:name="__DdeLink__116383_1892191472"/>
+      <w:r>
+        <w:rPr/>
+        <w:t>{{?ap3_7.ap3_7_9.</w:t>
+      </w:r>
+      <w:bookmarkStart w:id="37" w:name="__DdeLink__517_191088417142131"/>
+      <w:r>
+        <w:rPr/>
+        <w:t>respuesta.extraccionSangreRadio.equals("si")</w:t>
+      </w:r>
+      <w:bookmarkEnd w:id="37"/>
       <w:r>
         <w:rPr/>
         <w:t>}}</w:t>
       </w:r>
-    </w:p>
-    <w:p>
-      <w:pPr>
-        <w:pStyle w:val="Cuerpodetexto"/>
-        <w:numPr>
-          <w:ilvl w:val="2"/>
-          <w:numId w:val="3"/>
-        </w:numPr>
-        <w:rPr/>
-      </w:pPr>
-      <w:r>
-        <w:rPr/>
-        <w:t>{{ap3_7.ap3_7_8.esquema.fieldGroup[3].templateOptions.label}}: {{ap3_7.ap3_7_8.respuesta.tipoAgenteBiologico}}</w:t>
-      </w:r>
-    </w:p>
-    <w:p>
-      <w:pPr>
-        <w:pStyle w:val="Cuerpodetexto"/>
-        <w:numPr>
-          <w:ilvl w:val="2"/>
-          <w:numId w:val="3"/>
-        </w:numPr>
-        <w:rPr/>
-      </w:pPr>
-      <w:r>
-        <w:rPr/>
-        <w:t>{{/</w:t>
-      </w:r>
-      <w:bookmarkStart w:id="27" w:name="__DdeLink__517_1910884171521"/>
-      <w:r>
-        <w:rPr/>
-        <w:t xml:space="preserve"> </w:t>
-      </w:r>
-      <w:bookmarkEnd w:id="27"/>
-      <w:r>
-        <w:rPr/>
-        <w:t>}}</w:t>
-      </w:r>
-    </w:p>
-    <w:p>
-      <w:pPr>
-        <w:pStyle w:val="Cuerpodetexto"/>
-        <w:numPr>
-          <w:ilvl w:val="2"/>
-          <w:numId w:val="3"/>
-        </w:numPr>
-        <w:rPr/>
-      </w:pPr>
-      <w:r>
-        <w:rPr/>
-        <w:t>{{?ap3_7.ap3_7_8.</w:t>
-      </w:r>
-      <w:bookmarkStart w:id="28" w:name="__DdeLink__517_19108841714211"/>
-      <w:r>
-        <w:rPr/>
-        <w:t>respuesta.agentesBiologicosRadio.equals("si")</w:t>
-      </w:r>
-      <w:bookmarkEnd w:id="28"/>
-      <w:r>
-        <w:rPr/>
-        <w:t>}}</w:t>
-      </w:r>
-    </w:p>
-    <w:p>
-      <w:pPr>
-        <w:pStyle w:val="Cuerpodetexto"/>
-        <w:numPr>
-          <w:ilvl w:val="2"/>
-          <w:numId w:val="3"/>
-        </w:numPr>
-        <w:rPr/>
-      </w:pPr>
-      <w:r>
-        <w:rPr/>
-        <w:t>{{ap3_7.ap3_7_8.esquema.fieldGroup[4].templateOptions.label}}: {{ap3_7.ap3_7_8.respuesta.nivelBioseguridad}}</w:t>
-      </w:r>
-    </w:p>
-    <w:p>
-      <w:pPr>
-        <w:pStyle w:val="Cuerpodetexto"/>
-        <w:numPr>
-          <w:ilvl w:val="2"/>
-          <w:numId w:val="3"/>
-        </w:numPr>
-        <w:rPr/>
-      </w:pPr>
-      <w:r>
-        <w:rPr/>
-        <w:t>{{/</w:t>
-      </w:r>
-      <w:bookmarkStart w:id="29" w:name="__DdeLink__517_19108841715211"/>
-      <w:r>
-        <w:rPr/>
-        <w:t xml:space="preserve"> </w:t>
-      </w:r>
-      <w:bookmarkEnd w:id="29"/>
-      <w:r>
-        <w:rPr/>
-        <w:t>}}</w:t>
-      </w:r>
-    </w:p>
-    <w:p>
-      <w:pPr>
-        <w:pStyle w:val="Cuerpodetexto"/>
-        <w:numPr>
-          <w:ilvl w:val="2"/>
-          <w:numId w:val="3"/>
-        </w:numPr>
-        <w:rPr/>
-      </w:pPr>
-      <w:r>
-        <w:rPr/>
-        <w:t>{{?ap3_7.ap3_7_8.</w:t>
-      </w:r>
-      <w:bookmarkStart w:id="30" w:name="__DdeLink__517_19108841714212"/>
-      <w:r>
-        <w:rPr/>
-        <w:t>respuesta.agentesBiologicosRadio.equals("si")</w:t>
-      </w:r>
-      <w:bookmarkEnd w:id="30"/>
-      <w:r>
-        <w:rPr/>
-        <w:t>}}</w:t>
-      </w:r>
-    </w:p>
-    <w:p>
-      <w:pPr>
-        <w:pStyle w:val="Cuerpodetexto"/>
-        <w:numPr>
-          <w:ilvl w:val="2"/>
-          <w:numId w:val="3"/>
-        </w:numPr>
-        <w:rPr/>
-      </w:pPr>
-      <w:r>
-        <w:rPr/>
-        <w:t>{{ap3_7.ap3_7_8.esquema.fieldGroup[5].templateOptions.label}}: {{ap3_7.ap3_7_8.respuesta.administracion}}</w:t>
-      </w:r>
-    </w:p>
-    <w:p>
-      <w:pPr>
-        <w:pStyle w:val="Cuerpodetexto"/>
-        <w:numPr>
-          <w:ilvl w:val="2"/>
-          <w:numId w:val="3"/>
-        </w:numPr>
-        <w:rPr/>
-      </w:pPr>
-      <w:r>
-        <w:rPr/>
-        <w:t>{{/</w:t>
-      </w:r>
-      <w:bookmarkStart w:id="31" w:name="__DdeLink__517_19108841715212"/>
-      <w:r>
-        <w:rPr/>
-        <w:t xml:space="preserve"> </w:t>
-      </w:r>
-      <w:bookmarkEnd w:id="31"/>
-      <w:r>
-        <w:rPr/>
-        <w:t>}}</w:t>
-      </w:r>
-    </w:p>
-    <w:p>
-      <w:pPr>
-        <w:pStyle w:val="Cuerpodetexto"/>
-        <w:numPr>
-          <w:ilvl w:val="4"/>
-          <w:numId w:val="3"/>
-        </w:numPr>
-        <w:rPr/>
-      </w:pPr>
-      <w:r>
-        <w:rPr/>
-        <w:t xml:space="preserve"> </w:t>
-      </w:r>
-    </w:p>
-    <w:p>
-      <w:pPr>
-        <w:pStyle w:val="Cuerpodetexto"/>
-        <w:numPr>
-          <w:ilvl w:val="4"/>
-          <w:numId w:val="3"/>
-        </w:numPr>
-        <w:rPr>
-          <w:b/>
-          <w:b/>
-          <w:bCs/>
-        </w:rPr>
-      </w:pPr>
-      <w:r>
-        <w:rPr>
-          <w:b/>
-          <w:bCs/>
-        </w:rPr>
-        <w:t>{{ap3_7.ap3_7_9.esquema.templateOptions.label}}</w:t>
-      </w:r>
-    </w:p>
-    <w:p>
-      <w:pPr>
-        <w:pStyle w:val="Cuerpodetexto"/>
-        <w:numPr>
-          <w:ilvl w:val="2"/>
-          <w:numId w:val="3"/>
-        </w:numPr>
-        <w:rPr/>
-      </w:pPr>
-      <w:r>
-        <w:rPr/>
-        <w:t>{{&lt;ap3_7.ap3_7_9.esquema.fieldGroup[0].template}}</w:t>
-      </w:r>
-    </w:p>
-    <w:p>
-      <w:pPr>
-        <w:pStyle w:val="Cuerpodetexto"/>
-        <w:numPr>
-          <w:ilvl w:val="0"/>
-          <w:numId w:val="3"/>
-        </w:numPr>
-        <w:rPr/>
-      </w:pPr>
-      <w:r>
-        <w:rPr/>
-        <w:t>{{?ap3_7.ap3_7_9.esquema.fieldGroup[1].templateOptions.options}}</w:t>
-      </w:r>
-    </w:p>
-    <w:p>
-      <w:pPr>
-        <w:pStyle w:val="Cuerpodetexto"/>
-        <w:numPr>
-          <w:ilvl w:val="0"/>
-          <w:numId w:val="3"/>
-        </w:numPr>
-        <w:rPr>
-          <w:highlight w:val="cyan"/>
-        </w:rPr>
-      </w:pPr>
-      <w:r>
-        <w:rPr>
-          <w:highlight w:val="cyan"/>
-        </w:rPr>
-        <w:t>{{? #root.bloque_8.ap3_7.ap3_7_9.respuesta.administracionIsotoposRadio.equals("#currentContext.get(value)")}}</w:t>
-      </w:r>
-    </w:p>
-    <w:p>
-      <w:pPr>
-        <w:pStyle w:val="Cuerpodetexto"/>
-        <w:numPr>
-          <w:ilvl w:val="0"/>
-          <w:numId w:val="3"/>
-        </w:numPr>
-        <w:rPr/>
-      </w:pPr>
-      <w:r>
-        <w:rPr/>
-        <w:t>{{=#root.bloque_8.ap3_7.ap3_7_9.esquema.fieldGroup[1].templateOptions.label}} {{label}}</w:t>
-      </w:r>
-    </w:p>
-    <w:p>
-      <w:pPr>
-        <w:pStyle w:val="Cuerpodetexto"/>
-        <w:numPr>
-          <w:ilvl w:val="0"/>
-          <w:numId w:val="3"/>
-        </w:numPr>
-        <w:rPr>
-          <w:highlight w:val="cyan"/>
-        </w:rPr>
-      </w:pPr>
-      <w:r>
-        <w:rPr>
-          <w:highlight w:val="cyan"/>
-        </w:rPr>
-        <w:t>{{/ }}</w:t>
-      </w:r>
-    </w:p>
-    <w:p>
-      <w:pPr>
-        <w:pStyle w:val="Cuerpodetexto"/>
-        <w:numPr>
-          <w:ilvl w:val="2"/>
-          <w:numId w:val="3"/>
-        </w:numPr>
-        <w:rPr/>
-      </w:pPr>
-      <w:r>
-        <w:rPr/>
-        <w:t>{{/ap3_7.ap3_7_9.esquema.fieldGroup[1].templateOptions.options}}</w:t>
-      </w:r>
-    </w:p>
-    <w:p>
-      <w:pPr>
-        <w:pStyle w:val="Cuerpodetexto"/>
-        <w:numPr>
-          <w:ilvl w:val="2"/>
-          <w:numId w:val="3"/>
-        </w:numPr>
-        <w:rPr/>
-      </w:pPr>
-      <w:r>
-        <w:rPr/>
-        <w:t>{{?ap3_7.ap3_7_9.</w:t>
-      </w:r>
-      <w:bookmarkStart w:id="32" w:name="__DdeLink__517_19108841714213"/>
-      <w:r>
-        <w:rPr/>
-        <w:t>respuesta.administracionIsotoposRadio.equals("si")</w:t>
-      </w:r>
-      <w:bookmarkEnd w:id="32"/>
-      <w:r>
-        <w:rPr/>
-        <w:t>}}</w:t>
-      </w:r>
-    </w:p>
-    <w:p>
-      <w:pPr>
-        <w:pStyle w:val="Cuerpodetexto"/>
-        <w:numPr>
-          <w:ilvl w:val="2"/>
-          <w:numId w:val="3"/>
-        </w:numPr>
-        <w:rPr/>
-      </w:pPr>
-      <w:r>
-        <w:rPr/>
-        <w:t>{{ap3_7.ap3_7_9.esquema.fieldGroup[3].templateOptions.label}}: {{ap3_7.ap3_7_9.respuesta.tipoIsotopo}}</w:t>
-      </w:r>
-    </w:p>
-    <w:p>
-      <w:pPr>
-        <w:pStyle w:val="Cuerpodetexto"/>
-        <w:numPr>
-          <w:ilvl w:val="2"/>
-          <w:numId w:val="3"/>
-        </w:numPr>
-        <w:rPr/>
-      </w:pPr>
-      <w:r>
-        <w:rPr/>
-        <w:t>{{/</w:t>
-      </w:r>
-      <w:bookmarkStart w:id="33" w:name="__DdeLink__517_19108841715213"/>
-      <w:r>
-        <w:rPr/>
-        <w:t xml:space="preserve"> </w:t>
-      </w:r>
-      <w:bookmarkEnd w:id="33"/>
-      <w:r>
-        <w:rPr/>
-        <w:t>}}</w:t>
-      </w:r>
-    </w:p>
-    <w:p>
-      <w:pPr>
-        <w:pStyle w:val="Cuerpodetexto"/>
-        <w:numPr>
-          <w:ilvl w:val="2"/>
-          <w:numId w:val="3"/>
-        </w:numPr>
-        <w:rPr/>
-      </w:pPr>
-      <w:r>
-        <w:rPr/>
-        <w:t>{{?ap3_7.ap3_7_9.</w:t>
-      </w:r>
-      <w:bookmarkStart w:id="34" w:name="__DdeLink__517_191088417142111"/>
-      <w:r>
-        <w:rPr/>
-        <w:t>respuesta.administracionIsotoposRadio.equals("si")</w:t>
-      </w:r>
-      <w:bookmarkEnd w:id="34"/>
-      <w:r>
-        <w:rPr/>
-        <w:t>}}</w:t>
-      </w:r>
-    </w:p>
-    <w:p>
-      <w:pPr>
-        <w:pStyle w:val="Cuerpodetexto"/>
-        <w:numPr>
-          <w:ilvl w:val="2"/>
-          <w:numId w:val="3"/>
-        </w:numPr>
-        <w:rPr/>
-      </w:pPr>
-      <w:r>
-        <w:rPr/>
-        <w:t>{{ap3_7.ap3_7_9.esquema.fieldGroup[4].templateOptions.label}}: {{ap3_7.ap3_7_9.respuesta.administracionIsotopo}}</w:t>
-      </w:r>
-    </w:p>
-    <w:p>
-      <w:pPr>
-        <w:pStyle w:val="Cuerpodetexto"/>
-        <w:numPr>
-          <w:ilvl w:val="2"/>
-          <w:numId w:val="3"/>
-        </w:numPr>
-        <w:rPr/>
-      </w:pPr>
-      <w:r>
-        <w:rPr/>
-        <w:t>{{/</w:t>
-      </w:r>
-      <w:bookmarkStart w:id="35" w:name="__DdeLink__517_191088417152111"/>
-      <w:r>
-        <w:rPr/>
-        <w:t xml:space="preserve"> </w:t>
-      </w:r>
-      <w:bookmarkEnd w:id="35"/>
-      <w:r>
-        <w:rPr/>
-        <w:t>}}</w:t>
-      </w:r>
-    </w:p>
-    <w:p>
-      <w:pPr>
-        <w:pStyle w:val="Cuerpodetexto"/>
-        <w:numPr>
-          <w:ilvl w:val="4"/>
-          <w:numId w:val="3"/>
-        </w:numPr>
-        <w:rPr/>
-      </w:pPr>
-      <w:r>
-        <w:rPr/>
-        <w:t xml:space="preserve"> </w:t>
-      </w:r>
-    </w:p>
-    <w:p>
-      <w:pPr>
-        <w:pStyle w:val="Cuerpodetexto"/>
-        <w:numPr>
-          <w:ilvl w:val="4"/>
-          <w:numId w:val="3"/>
-        </w:numPr>
-        <w:rPr>
-          <w:b/>
-          <w:b/>
-          <w:bCs/>
-        </w:rPr>
-      </w:pPr>
-      <w:r>
-        <w:rPr>
-          <w:b/>
-          <w:bCs/>
-        </w:rPr>
-        <w:t>{{ap3_7.ap3_7_10.esquema.templateOptions.label}}</w:t>
-      </w:r>
-    </w:p>
-    <w:p>
-      <w:pPr>
-        <w:pStyle w:val="Cuerpodetexto"/>
-        <w:numPr>
-          <w:ilvl w:val="2"/>
-          <w:numId w:val="3"/>
-        </w:numPr>
-        <w:rPr/>
-      </w:pPr>
-      <w:r>
-        <w:rPr/>
-        <w:t>{{&lt;ap3_7.ap3_7_10.esquema.fieldGroup[0].template}}</w:t>
-      </w:r>
-    </w:p>
-    <w:p>
-      <w:pPr>
-        <w:pStyle w:val="Cuerpodetexto"/>
-        <w:numPr>
-          <w:ilvl w:val="0"/>
-          <w:numId w:val="3"/>
-        </w:numPr>
-        <w:rPr/>
-      </w:pPr>
-      <w:r>
-        <w:rPr/>
-        <w:t>{{?ap3_7.ap3_7_10.esquema.fieldGroup[1].templateOptions.options}}</w:t>
-      </w:r>
-    </w:p>
-    <w:p>
-      <w:pPr>
-        <w:pStyle w:val="Cuerpodetexto"/>
-        <w:numPr>
-          <w:ilvl w:val="0"/>
-          <w:numId w:val="3"/>
-        </w:numPr>
-        <w:rPr>
-          <w:highlight w:val="cyan"/>
-        </w:rPr>
-      </w:pPr>
-      <w:r>
-        <w:rPr>
-          <w:highlight w:val="cyan"/>
-        </w:rPr>
-        <w:t>{{? #root.bloque_8.ap3_7.ap3_7_10.respuesta.extraccionSangreRadio.equals("#currentContext.get(value)")}}</w:t>
-      </w:r>
-    </w:p>
-    <w:p>
-      <w:pPr>
-        <w:pStyle w:val="Cuerpodetexto"/>
-        <w:numPr>
-          <w:ilvl w:val="0"/>
-          <w:numId w:val="3"/>
-        </w:numPr>
-        <w:rPr/>
-      </w:pPr>
-      <w:r>
-        <w:rPr/>
-        <w:t>{{=#root.bloque_8.ap3_7.ap3_7_10.esquema.fieldGroup[1].templateOptions.label}} {{label}}</w:t>
-      </w:r>
-    </w:p>
-    <w:p>
-      <w:pPr>
-        <w:pStyle w:val="Cuerpodetexto"/>
-        <w:numPr>
-          <w:ilvl w:val="0"/>
-          <w:numId w:val="3"/>
-        </w:numPr>
-        <w:rPr>
-          <w:highlight w:val="cyan"/>
-        </w:rPr>
-      </w:pPr>
-      <w:r>
-        <w:rPr>
-          <w:highlight w:val="cyan"/>
-        </w:rPr>
-        <w:t>{{/ }}</w:t>
-      </w:r>
-    </w:p>
-    <w:p>
-      <w:pPr>
-        <w:pStyle w:val="Cuerpodetexto"/>
-        <w:numPr>
-          <w:ilvl w:val="2"/>
-          <w:numId w:val="3"/>
-        </w:numPr>
-        <w:rPr/>
-      </w:pPr>
-      <w:r>
-        <w:rPr/>
-        <w:t>{{/ap3_7.ap3_7_10.esquema.fieldGroup[1].templateOptions.options}}</w:t>
-      </w:r>
-    </w:p>
-    <w:p>
-      <w:pPr>
-        <w:pStyle w:val="Cuerpodetexto"/>
-        <w:numPr>
-          <w:ilvl w:val="2"/>
-          <w:numId w:val="3"/>
-        </w:numPr>
-        <w:rPr/>
-      </w:pPr>
-      <w:r>
-        <w:rPr/>
-        <w:t>{{?ap3_7.ap3_7_10.</w:t>
-      </w:r>
-      <w:bookmarkStart w:id="36" w:name="__DdeLink__517_191088417142131"/>
-      <w:r>
-        <w:rPr/>
-        <w:t>respuesta.extraccionSangreRadio.equals("si")</w:t>
-      </w:r>
       <w:bookmarkEnd w:id="36"/>
-      <w:r>
-        <w:rPr/>
-        <w:t>}}</w:t>
-      </w:r>
-    </w:p>
-    <w:p>
-      <w:pPr>
-        <w:pStyle w:val="Cuerpodetexto"/>
-        <w:numPr>
-          <w:ilvl w:val="2"/>
-          <w:numId w:val="3"/>
-        </w:numPr>
-        <w:rPr/>
-      </w:pPr>
-      <w:r>
-        <w:rPr/>
-        <w:t>{{&lt;ap3_7.ap3_7_10.esquema.fieldGroup[1].template}}</w:t>
+    </w:p>
+    <w:p>
+      <w:pPr>
+        <w:pStyle w:val="Cuerpodetexto"/>
+        <w:numPr>
+          <w:ilvl w:val="2"/>
+          <w:numId w:val="3"/>
+        </w:numPr>
+        <w:rPr/>
+      </w:pPr>
+      <w:r>
+        <w:rPr/>
+        <w:t>{{&lt;ap3_7.ap3_7_9.esquema.fieldGroup[1].template}}</w:t>
       </w:r>
     </w:p>
     <w:tbl>
@@ -21190,14 +21036,7 @@
                 <w:ilvl w:val="4"/>
                 <w:numId w:val="3"/>
               </w:numPr>
-              <w:rPr>
-                <w:rFonts w:ascii="Ubuntu" w:hAnsi="Ubuntu"/>
-                <w:b/>
-                <w:b/>
-                <w:bCs/>
-                <w:sz w:val="20"/>
-                <w:szCs w:val="20"/>
-              </w:rPr>
+              <w:rPr/>
             </w:pPr>
             <w:r>
               <w:rPr>
@@ -21207,7 +21046,7 @@
                 <w:sz w:val="20"/>
                 <w:szCs w:val="20"/>
               </w:rPr>
-              <w:t>{{ap3_7.ap3_7_10.esquema.fieldGroup[2].fieldArray.fieldGroup[0].templateOptions.label}}</w:t>
+              <w:t>{{ap3_7.ap3_7_9.esquema.fieldGroup[2].fieldArray.fieldGroup[0].templateOptions.label}}</w:t>
             </w:r>
           </w:p>
         </w:tc>
@@ -21229,14 +21068,7 @@
                 <w:ilvl w:val="4"/>
                 <w:numId w:val="3"/>
               </w:numPr>
-              <w:rPr>
-                <w:rFonts w:ascii="Ubuntu" w:hAnsi="Ubuntu"/>
-                <w:b/>
-                <w:b/>
-                <w:bCs/>
-                <w:sz w:val="20"/>
-                <w:szCs w:val="20"/>
-              </w:rPr>
+              <w:rPr/>
             </w:pPr>
             <w:r>
               <w:rPr>
@@ -21246,7 +21078,7 @@
                 <w:sz w:val="20"/>
                 <w:szCs w:val="20"/>
               </w:rPr>
-              <w:t>{{ap3_7.ap3_7_10.esquema.fieldGroup[2].fieldArray.fieldGroup[1].templateOptions.label}}</w:t>
+              <w:t>{{ap3_7.ap3_7_9.esquema.fieldGroup[2].fieldArray.fieldGroup[1].templateOptions.label}}</w:t>
             </w:r>
           </w:p>
         </w:tc>
@@ -21268,14 +21100,7 @@
                 <w:ilvl w:val="4"/>
                 <w:numId w:val="3"/>
               </w:numPr>
-              <w:rPr>
-                <w:rFonts w:ascii="Ubuntu" w:hAnsi="Ubuntu"/>
-                <w:b/>
-                <w:b/>
-                <w:bCs/>
-                <w:sz w:val="20"/>
-                <w:szCs w:val="20"/>
-              </w:rPr>
+              <w:rPr/>
             </w:pPr>
             <w:r>
               <w:rPr>
@@ -21285,7 +21110,7 @@
                 <w:sz w:val="20"/>
                 <w:szCs w:val="20"/>
               </w:rPr>
-              <w:t>{{ap3_7.ap3_7_10.esquema.fieldGroup[2].fieldArray.fieldGroup[2].templateOptions.label}}</w:t>
+              <w:t>{{ap3_7.ap3_7_9.esquema.fieldGroup[2].fieldArray.fieldGroup[2].templateOptions.label}}</w:t>
             </w:r>
           </w:p>
         </w:tc>
@@ -21307,14 +21132,7 @@
                 <w:ilvl w:val="4"/>
                 <w:numId w:val="3"/>
               </w:numPr>
-              <w:rPr>
-                <w:rFonts w:ascii="Ubuntu" w:hAnsi="Ubuntu"/>
-                <w:b/>
-                <w:b/>
-                <w:bCs/>
-                <w:sz w:val="20"/>
-                <w:szCs w:val="20"/>
-              </w:rPr>
+              <w:rPr/>
             </w:pPr>
             <w:r>
               <w:rPr>
@@ -21324,7 +21142,7 @@
                 <w:sz w:val="20"/>
                 <w:szCs w:val="20"/>
               </w:rPr>
-              <w:t>{{ap3_7.ap3_7_10.esquema.fieldGroup[2].fieldArray.fieldGroup[3].templateOptions.label}}</w:t>
+              <w:t>{{ap3_7.ap3_7_9.esquema.fieldGroup[2].fieldArray.fieldGroup[3].templateOptions.label}}</w:t>
             </w:r>
           </w:p>
         </w:tc>
@@ -21337,15 +21155,13 @@
           <w:ilvl w:val="2"/>
           <w:numId w:val="3"/>
         </w:numPr>
+        <w:rPr/>
+      </w:pPr>
+      <w:r>
         <w:rPr>
           <w:highlight w:val="cyan"/>
         </w:rPr>
-      </w:pPr>
-      <w:r>
-        <w:rPr>
-          <w:highlight w:val="cyan"/>
-        </w:rPr>
-        <w:t>{{?ap3_7.ap3_7_10.respuesta.extraccionSangreTable}}</w:t>
+        <w:t>{{?ap3_7.ap3_7_9.respuesta.extraccionSangreTable}}</w:t>
       </w:r>
     </w:p>
     <w:tbl>
@@ -21490,11 +21306,7 @@
                 <w:ilvl w:val="0"/>
                 <w:numId w:val="3"/>
               </w:numPr>
-              <w:rPr>
-                <w:rFonts w:ascii="Ubuntu" w:hAnsi="Ubuntu"/>
-                <w:sz w:val="20"/>
-                <w:szCs w:val="20"/>
-              </w:rPr>
+              <w:rPr/>
             </w:pPr>
             <w:r>
               <w:rPr>
@@ -21502,7 +21314,7 @@
                 <w:sz w:val="20"/>
                 <w:szCs w:val="20"/>
               </w:rPr>
-              <w:t>{{?#root.bloque_8.ap3_7.ap3_7_10.esquema.fieldGroup[2].fieldArray.fieldGroup[3].templateOptions.options.stream().filter(#fLinkedTreeMapEquals("value","#currentContext.get(analgesiaAnestesia)")).findFirst().get()}}{{label}}{{/ }}</w:t>
+              <w:t>{{?#root.bloque_8.ap3_7.ap3_7_9.esquema.fieldGroup[2].fieldArray.fieldGroup[3].templateOptions.options.stream().filter(#fLinkedTreeMapEquals("value","#currentContext.get(analgesiaAnestesia)")).findFirst().get()}}{{label}}{{/ }}</w:t>
             </w:r>
           </w:p>
         </w:tc>
@@ -21539,12 +21351,12 @@
         <w:rPr/>
         <w:t>{{/</w:t>
       </w:r>
-      <w:bookmarkStart w:id="37" w:name="__DdeLink__517_191088417152131"/>
+      <w:bookmarkStart w:id="38" w:name="__DdeLink__517_191088417152131"/>
       <w:r>
         <w:rPr/>
         <w:t xml:space="preserve"> </w:t>
       </w:r>
-      <w:bookmarkEnd w:id="37"/>
+      <w:bookmarkEnd w:id="38"/>
       <w:r>
         <w:rPr/>
         <w:t>}}</w:t>
@@ -21571,11 +21383,359 @@
           <w:ilvl w:val="4"/>
           <w:numId w:val="3"/>
         </w:numPr>
-        <w:rPr>
-          <w:b/>
+        <w:rPr/>
+      </w:pPr>
+      <w:r>
+        <w:rPr>
           <w:b/>
           <w:bCs/>
         </w:rPr>
+        <w:t>{{ap3_7.ap3_7_10.esquema.templateOptions.label}}</w:t>
+      </w:r>
+    </w:p>
+    <w:p>
+      <w:pPr>
+        <w:pStyle w:val="Cuerpodetexto"/>
+        <w:numPr>
+          <w:ilvl w:val="2"/>
+          <w:numId w:val="3"/>
+        </w:numPr>
+        <w:rPr/>
+      </w:pPr>
+      <w:r>
+        <w:rPr/>
+        <w:t>{{&lt;ap3_7.ap3_7_10.esquema.fieldGroup[0].template}}</w:t>
+      </w:r>
+    </w:p>
+    <w:p>
+      <w:pPr>
+        <w:pStyle w:val="Cuerpodetexto"/>
+        <w:numPr>
+          <w:ilvl w:val="0"/>
+          <w:numId w:val="3"/>
+        </w:numPr>
+        <w:rPr/>
+      </w:pPr>
+      <w:r>
+        <w:rPr/>
+        <w:t>{{?ap3_7.ap3_7_10.esquema.fieldGroup[1].templateOptions.options}}</w:t>
+      </w:r>
+    </w:p>
+    <w:p>
+      <w:pPr>
+        <w:pStyle w:val="Cuerpodetexto"/>
+        <w:numPr>
+          <w:ilvl w:val="0"/>
+          <w:numId w:val="3"/>
+        </w:numPr>
+        <w:rPr/>
+      </w:pPr>
+      <w:r>
+        <w:rPr>
+          <w:highlight w:val="cyan"/>
+        </w:rPr>
+        <w:t>{{? #root.bloque_8.ap3_7.ap3_7_10.respuesta.privacionRadio.equals("#currentContext.get(value)")}}</w:t>
+      </w:r>
+    </w:p>
+    <w:p>
+      <w:pPr>
+        <w:pStyle w:val="Cuerpodetexto"/>
+        <w:numPr>
+          <w:ilvl w:val="0"/>
+          <w:numId w:val="3"/>
+        </w:numPr>
+        <w:rPr/>
+      </w:pPr>
+      <w:r>
+        <w:rPr/>
+        <w:t>{{=#root.bloque_8.ap3_7.ap3_7_10.esquema.fieldGroup[1].templateOptions.label}} {{label}}</w:t>
+      </w:r>
+    </w:p>
+    <w:p>
+      <w:pPr>
+        <w:pStyle w:val="Cuerpodetexto"/>
+        <w:numPr>
+          <w:ilvl w:val="0"/>
+          <w:numId w:val="3"/>
+        </w:numPr>
+        <w:rPr>
+          <w:highlight w:val="cyan"/>
+        </w:rPr>
+      </w:pPr>
+      <w:r>
+        <w:rPr>
+          <w:highlight w:val="cyan"/>
+        </w:rPr>
+        <w:t>{{/ }}</w:t>
+      </w:r>
+    </w:p>
+    <w:p>
+      <w:pPr>
+        <w:pStyle w:val="Cuerpodetexto"/>
+        <w:numPr>
+          <w:ilvl w:val="2"/>
+          <w:numId w:val="3"/>
+        </w:numPr>
+        <w:rPr/>
+      </w:pPr>
+      <w:r>
+        <w:rPr/>
+        <w:t>{{/ap3_7.ap3_7_10.esquema.fieldGroup[1].templateOptions.options}}</w:t>
+      </w:r>
+    </w:p>
+    <w:p>
+      <w:pPr>
+        <w:pStyle w:val="Cuerpodetexto"/>
+        <w:numPr>
+          <w:ilvl w:val="2"/>
+          <w:numId w:val="3"/>
+        </w:numPr>
+        <w:rPr/>
+      </w:pPr>
+      <w:r>
+        <w:rPr/>
+        <w:t>{{?ap3_7.ap3_7_10.</w:t>
+      </w:r>
+      <w:bookmarkStart w:id="39" w:name="__DdeLink__517_191088417142141"/>
+      <w:r>
+        <w:rPr/>
+        <w:t>respuesta.privacionRadio.equals("si")</w:t>
+      </w:r>
+      <w:bookmarkEnd w:id="39"/>
+      <w:r>
+        <w:rPr/>
+        <w:t>}}</w:t>
+      </w:r>
+    </w:p>
+    <w:p>
+      <w:pPr>
+        <w:pStyle w:val="Cuerpodetexto"/>
+        <w:numPr>
+          <w:ilvl w:val="0"/>
+          <w:numId w:val="3"/>
+        </w:numPr>
+        <w:rPr/>
+      </w:pPr>
+      <w:r>
+        <w:rPr/>
+      </w:r>
+    </w:p>
+    <w:p>
+      <w:pPr>
+        <w:pStyle w:val="Cuerpodetexto"/>
+        <w:numPr>
+          <w:ilvl w:val="0"/>
+          <w:numId w:val="3"/>
+        </w:numPr>
+        <w:rPr/>
+      </w:pPr>
+      <w:r>
+        <w:rPr/>
+        <w:t>{{ap3_7.ap3_7_10.esquema.fieldGroup[2].templateOptions.label}}:</w:t>
+      </w:r>
+    </w:p>
+    <w:p>
+      <w:pPr>
+        <w:pStyle w:val="Cuerpodetexto"/>
+        <w:numPr>
+          <w:ilvl w:val="0"/>
+          <w:numId w:val="3"/>
+        </w:numPr>
+        <w:rPr/>
+      </w:pPr>
+      <w:r>
+        <w:rPr/>
+        <w:t>{{?ap3_7.ap3_7_10.esquema.fieldGroup[2].templateOptions.options}}</w:t>
+      </w:r>
+    </w:p>
+    <w:p>
+      <w:pPr>
+        <w:pStyle w:val="Cuerpodetexto"/>
+        <w:numPr>
+          <w:ilvl w:val="0"/>
+          <w:numId w:val="3"/>
+        </w:numPr>
+        <w:rPr/>
+      </w:pPr>
+      <w:r>
+        <w:rPr>
+          <w:highlight w:val="cyan"/>
+        </w:rPr>
+        <w:t>{{? #root.bloque_8.ap3_7.ap3_7_10.respuesta.tipoPrivacionCheck.contains("#currentContext.get(value)")}}</w:t>
+      </w:r>
+    </w:p>
+    <w:p>
+      <w:pPr>
+        <w:pStyle w:val="Cuerpodetexto"/>
+        <w:numPr>
+          <w:ilvl w:val="0"/>
+          <w:numId w:val="3"/>
+        </w:numPr>
+        <w:rPr/>
+      </w:pPr>
+      <w:r>
+        <w:rPr/>
+        <w:t xml:space="preserve"> ●  </w:t>
+      </w:r>
+      <w:r>
+        <w:rPr/>
+        <w:t>{{label}}</w:t>
+      </w:r>
+    </w:p>
+    <w:p>
+      <w:pPr>
+        <w:pStyle w:val="Cuerpodetexto"/>
+        <w:numPr>
+          <w:ilvl w:val="0"/>
+          <w:numId w:val="3"/>
+        </w:numPr>
+        <w:rPr>
+          <w:highlight w:val="cyan"/>
+        </w:rPr>
+      </w:pPr>
+      <w:r>
+        <w:rPr>
+          <w:highlight w:val="cyan"/>
+        </w:rPr>
+        <w:t>{{/ }}</w:t>
+      </w:r>
+    </w:p>
+    <w:p>
+      <w:pPr>
+        <w:pStyle w:val="Cuerpodetexto"/>
+        <w:numPr>
+          <w:ilvl w:val="2"/>
+          <w:numId w:val="3"/>
+        </w:numPr>
+        <w:rPr/>
+      </w:pPr>
+      <w:r>
+        <w:rPr/>
+        <w:t>{{/ap3_7.ap3_7_10.esquema.fieldGroup[2].templateOptions.options}}</w:t>
+      </w:r>
+    </w:p>
+    <w:p>
+      <w:pPr>
+        <w:pStyle w:val="Cuerpodetexto"/>
+        <w:numPr>
+          <w:ilvl w:val="2"/>
+          <w:numId w:val="3"/>
+        </w:numPr>
+        <w:rPr/>
+      </w:pPr>
+      <w:r>
+        <w:rPr/>
+        <w:t>{{/</w:t>
+      </w:r>
+      <w:bookmarkStart w:id="40" w:name="__DdeLink__517_191088417152141"/>
+      <w:r>
+        <w:rPr/>
+        <w:t xml:space="preserve"> </w:t>
+      </w:r>
+      <w:bookmarkEnd w:id="40"/>
+      <w:r>
+        <w:rPr/>
+        <w:t>}}</w:t>
+      </w:r>
+    </w:p>
+    <w:p>
+      <w:pPr>
+        <w:pStyle w:val="Cuerpodetexto"/>
+        <w:numPr>
+          <w:ilvl w:val="2"/>
+          <w:numId w:val="3"/>
+        </w:numPr>
+        <w:rPr/>
+      </w:pPr>
+      <w:r>
+        <w:rPr/>
+        <w:t>{{?ap3_7.ap3_7_10.</w:t>
+      </w:r>
+      <w:bookmarkStart w:id="41" w:name="__DdeLink__517_191088417142112"/>
+      <w:r>
+        <w:rPr/>
+        <w:t>respuesta.privacionRadio.equals("si")</w:t>
+      </w:r>
+      <w:bookmarkEnd w:id="41"/>
+      <w:r>
+        <w:rPr/>
+        <w:t>}}</w:t>
+      </w:r>
+    </w:p>
+    <w:p>
+      <w:pPr>
+        <w:pStyle w:val="Cuerpodetexto"/>
+        <w:numPr>
+          <w:ilvl w:val="2"/>
+          <w:numId w:val="3"/>
+        </w:numPr>
+        <w:rPr/>
+      </w:pPr>
+      <w:r>
+        <w:rPr/>
+        <w:t>{{&lt;ap3_7.ap3_7_10.esquema.fieldGroup[3].template}}</w:t>
+      </w:r>
+    </w:p>
+    <w:p>
+      <w:pPr>
+        <w:pStyle w:val="Cuerpodetexto"/>
+        <w:numPr>
+          <w:ilvl w:val="2"/>
+          <w:numId w:val="3"/>
+        </w:numPr>
+        <w:rPr/>
+      </w:pPr>
+      <w:r>
+        <w:rPr/>
+        <w:t>{{ap3_7.ap3_7_10.esquema.fieldGroup[4].templateOptions.name}}: {{&lt;ap3_7.ap3_7_10.respuesta.describirPrivacion}}</w:t>
+      </w:r>
+    </w:p>
+    <w:p>
+      <w:pPr>
+        <w:pStyle w:val="Cuerpodetexto"/>
+        <w:numPr>
+          <w:ilvl w:val="2"/>
+          <w:numId w:val="3"/>
+        </w:numPr>
+        <w:rPr/>
+      </w:pPr>
+      <w:r>
+        <w:rPr/>
+        <w:t>{{/</w:t>
+      </w:r>
+      <w:bookmarkStart w:id="42" w:name="__DdeLink__517_191088417152112"/>
+      <w:r>
+        <w:rPr/>
+        <w:t xml:space="preserve"> </w:t>
+      </w:r>
+      <w:bookmarkEnd w:id="42"/>
+      <w:r>
+        <w:rPr/>
+        <w:t>}}</w:t>
+      </w:r>
+    </w:p>
+    <w:p>
+      <w:pPr>
+        <w:pStyle w:val="Cuerpodetexto"/>
+        <w:numPr>
+          <w:ilvl w:val="4"/>
+          <w:numId w:val="3"/>
+        </w:numPr>
+        <w:rPr/>
+      </w:pPr>
+      <w:r>
+        <w:rPr/>
+        <w:t xml:space="preserve"> </w:t>
+      </w:r>
+    </w:p>
+    <w:p>
+      <w:pPr>
+        <w:pStyle w:val="Cuerpodetexto"/>
+        <w:numPr>
+          <w:ilvl w:val="4"/>
+          <w:numId w:val="3"/>
+        </w:numPr>
+        <w:rPr/>
       </w:pPr>
       <w:r>
         <w:rPr>
@@ -21610,6 +21770,20 @@
       </w:pPr>
       <w:r>
         <w:rPr/>
+        <w:t>{{ap3_7.ap3_7_11.esquema.fieldGroup[1].templateOptions.label}}</w:t>
+      </w:r>
+    </w:p>
+    <w:p>
+      <w:pPr>
+        <w:pStyle w:val="Cuerpodetexto"/>
+        <w:numPr>
+          <w:ilvl w:val="0"/>
+          <w:numId w:val="3"/>
+        </w:numPr>
+        <w:rPr/>
+      </w:pPr>
+      <w:r>
+        <w:rPr/>
         <w:t>{{?ap3_7.ap3_7_11.esquema.fieldGroup[1].templateOptions.options}}</w:t>
       </w:r>
     </w:p>
@@ -21620,46 +21794,48 @@
           <w:ilvl w:val="0"/>
           <w:numId w:val="3"/>
         </w:numPr>
+        <w:rPr/>
+      </w:pPr>
+      <w:r>
         <w:rPr>
           <w:highlight w:val="cyan"/>
         </w:rPr>
-      </w:pPr>
-      <w:r>
+        <w:t>{{? #root.bloque_8.ap3_7.ap3_7_11.respuesta.destinoFinalCheck.contains("#currentContext.get(value)")}}</w:t>
+      </w:r>
+    </w:p>
+    <w:p>
+      <w:pPr>
+        <w:pStyle w:val="Cuerpodetexto"/>
+        <w:numPr>
+          <w:ilvl w:val="0"/>
+          <w:numId w:val="3"/>
+        </w:numPr>
+        <w:rPr/>
+      </w:pPr>
+      <w:r>
+        <w:rPr/>
+        <w:t xml:space="preserve"> ●  </w:t>
+      </w:r>
+      <w:r>
+        <w:rPr/>
+        <w:t>{{label}}</w:t>
+      </w:r>
+    </w:p>
+    <w:p>
+      <w:pPr>
+        <w:pStyle w:val="Cuerpodetexto"/>
+        <w:numPr>
+          <w:ilvl w:val="0"/>
+          <w:numId w:val="3"/>
+        </w:numPr>
         <w:rPr>
           <w:highlight w:val="cyan"/>
         </w:rPr>
-        <w:t>{{? #root.bloque_8.ap3_7.ap3_7_11.respuesta.privacionRadio.equals("#currentContext.get(value)")}}</w:t>
-      </w:r>
-    </w:p>
-    <w:p>
-      <w:pPr>
-        <w:pStyle w:val="Cuerpodetexto"/>
-        <w:numPr>
-          <w:ilvl w:val="0"/>
-          <w:numId w:val="3"/>
-        </w:numPr>
-        <w:rPr/>
-      </w:pPr>
-      <w:r>
-        <w:rPr/>
-        <w:t>{{=#root.bloque_8.ap3_7.ap3_7_11.esquema.fieldGroup[1].templateOptions.label}} {{label}}</w:t>
-      </w:r>
-    </w:p>
-    <w:p>
-      <w:pPr>
-        <w:pStyle w:val="Cuerpodetexto"/>
-        <w:numPr>
-          <w:ilvl w:val="0"/>
-          <w:numId w:val="3"/>
-        </w:numPr>
+      </w:pPr>
+      <w:r>
         <w:rPr>
           <w:highlight w:val="cyan"/>
         </w:rPr>
-      </w:pPr>
-      <w:r>
-        <w:rPr>
-          <w:highlight w:val="cyan"/>
-        </w:rPr>
         <w:t>{{/ }}</w:t>
       </w:r>
     </w:p>
@@ -21684,31 +21860,213 @@
           <w:ilvl w:val="2"/>
           <w:numId w:val="3"/>
         </w:numPr>
-        <w:rPr>
-          <w:b w:val="false"/>
-          <w:b w:val="false"/>
+        <w:rPr/>
+      </w:pPr>
+      <w:r>
+        <w:rPr/>
+        <w:t>{{?ap3_7.ap3_7_11.</w:t>
+      </w:r>
+      <w:bookmarkStart w:id="43" w:name="__DdeLink__517_1910884171421411"/>
+      <w:r>
+        <w:rPr/>
+        <w:t>respuesta.destinoFinalCheck.contains("mantenimiento")</w:t>
+      </w:r>
+      <w:bookmarkEnd w:id="43"/>
+      <w:r>
+        <w:rPr/>
+        <w:t>}}</w:t>
+      </w:r>
+    </w:p>
+    <w:p>
+      <w:pPr>
+        <w:pStyle w:val="Cuerpodetexto"/>
+        <w:numPr>
+          <w:ilvl w:val="2"/>
+          <w:numId w:val="3"/>
+        </w:numPr>
+        <w:rPr/>
+      </w:pPr>
+      <w:r>
+        <w:rPr/>
+        <w:t>{{ap3_7.ap3_7_11.esquema.fieldGroup[3].templateOptions.name}}: {{&lt;ap3_7.ap3_7_11.respuesta.justificarMantenimiento}}</w:t>
+      </w:r>
+    </w:p>
+    <w:p>
+      <w:pPr>
+        <w:pStyle w:val="Cuerpodetexto"/>
+        <w:numPr>
+          <w:ilvl w:val="2"/>
+          <w:numId w:val="3"/>
+        </w:numPr>
+        <w:rPr/>
+      </w:pPr>
+      <w:r>
+        <w:rPr/>
+        <w:t>{{/</w:t>
+      </w:r>
+      <w:bookmarkStart w:id="44" w:name="__DdeLink__517_1910884171521121"/>
+      <w:r>
+        <w:rPr/>
+        <w:t xml:space="preserve"> </w:t>
+      </w:r>
+      <w:bookmarkEnd w:id="44"/>
+      <w:r>
+        <w:rPr/>
+        <w:t>}}</w:t>
+      </w:r>
+    </w:p>
+    <w:p>
+      <w:pPr>
+        <w:pStyle w:val="Cuerpodetexto"/>
+        <w:numPr>
+          <w:ilvl w:val="4"/>
+          <w:numId w:val="3"/>
+        </w:numPr>
+        <w:rPr/>
+      </w:pPr>
+      <w:r>
+        <w:rPr/>
+        <w:t xml:space="preserve"> </w:t>
+      </w:r>
+    </w:p>
+    <w:p>
+      <w:pPr>
+        <w:pStyle w:val="Cuerpodetexto"/>
+        <w:numPr>
+          <w:ilvl w:val="4"/>
+          <w:numId w:val="3"/>
+        </w:numPr>
+        <w:rPr/>
+      </w:pPr>
+      <w:r>
+        <w:rPr>
+          <w:b/>
           <w:bCs/>
-          <w:i w:val="false"/>
-          <w:i w:val="false"/>
-          <w:caps w:val="false"/>
-          <w:smallCaps w:val="false"/>
-          <w:color w:val="auto"/>
-          <w:spacing w:val="0"/>
-          <w:sz w:val="18"/>
-          <w:szCs w:val="24"/>
-          <w:highlight w:val="green"/>
-        </w:rPr>
+        </w:rPr>
+        <w:t>{{ap3_7.ap3_7_12.esquema.templateOptions.label}}</w:t>
+      </w:r>
+    </w:p>
+    <w:p>
+      <w:pPr>
+        <w:pStyle w:val="Cuerpodetexto"/>
+        <w:numPr>
+          <w:ilvl w:val="2"/>
+          <w:numId w:val="3"/>
+        </w:numPr>
+        <w:rPr/>
+      </w:pPr>
+      <w:r>
+        <w:rPr/>
+        <w:t>{{&lt;ap3_7.ap3_7_12.esquema.fieldGroup[0].template}}</w:t>
+      </w:r>
+    </w:p>
+    <w:p>
+      <w:pPr>
+        <w:pStyle w:val="Cuerpodetexto"/>
+        <w:numPr>
+          <w:ilvl w:val="2"/>
+          <w:numId w:val="3"/>
+        </w:numPr>
+        <w:rPr/>
+      </w:pPr>
+      <w:r>
+        <w:rPr/>
+        <w:t>{{ap3_7.ap3_7_12.esquema.fieldGroup[2].templateOptions.label}}: {{ap3_7.ap3_7_12.respuesta.explicarMetodoEutanasia}}</w:t>
+      </w:r>
+    </w:p>
+    <w:p>
+      <w:pPr>
+        <w:pStyle w:val="Cuerpodetexto"/>
+        <w:rPr/>
+      </w:pPr>
+      <w:r>
+        <w:rPr/>
+      </w:r>
+    </w:p>
+    <w:p>
+      <w:pPr>
+        <w:pStyle w:val="Cuerpodetexto"/>
+        <w:numPr>
+          <w:ilvl w:val="2"/>
+          <w:numId w:val="3"/>
+        </w:numPr>
+        <w:rPr/>
+      </w:pPr>
+      <w:r>
+        <w:rPr/>
+        <w:t>{{&lt;ap3_7.ap3_7_12.esquema.fieldGroup[3].template}}</w:t>
+      </w:r>
+    </w:p>
+    <w:p>
+      <w:pPr>
+        <w:pStyle w:val="Cuerpodetexto"/>
+        <w:numPr>
+          <w:ilvl w:val="2"/>
+          <w:numId w:val="3"/>
+        </w:numPr>
+        <w:rPr/>
+      </w:pPr>
+      <w:r>
+        <w:rPr/>
+        <w:t>{{ap3_7.ap3_7_12.esquema.fieldGroup[5].templateOptions.label}}: {{ap3_7.ap3_7_12.respuesta.confirmarMuerte}}</w:t>
+      </w:r>
+    </w:p>
+    <w:p>
+      <w:pPr>
+        <w:pStyle w:val="Cuerpodetexto"/>
+        <w:rPr/>
+      </w:pPr>
+      <w:r>
+        <w:rPr/>
+      </w:r>
+    </w:p>
+    <w:p>
+      <w:pPr>
+        <w:pStyle w:val="Cuerpodetexto"/>
+        <w:numPr>
+          <w:ilvl w:val="2"/>
+          <w:numId w:val="3"/>
+        </w:numPr>
+        <w:rPr/>
+      </w:pPr>
+      <w:r>
+        <w:rPr/>
+        <w:t>{{&lt;ap3_7.ap3_7_12.esquema.fieldGroup[6].template}}</w:t>
+      </w:r>
+    </w:p>
+    <w:p>
+      <w:pPr>
+        <w:pStyle w:val="Cuerpodetexto"/>
+        <w:numPr>
+          <w:ilvl w:val="2"/>
+          <w:numId w:val="3"/>
+        </w:numPr>
+        <w:rPr/>
+      </w:pPr>
+      <w:r>
+        <w:rPr/>
+        <w:t>{{ap3_7.ap3_7_12.esquema.fieldGroup[8].templateOptions.label}}: {{ap3_7.ap3_7_12.respuesta.tiempoProceso}}</w:t>
+      </w:r>
+    </w:p>
+    <w:p>
+      <w:pPr>
+        <w:pStyle w:val="Cuerpodetexto"/>
+        <w:numPr>
+          <w:ilvl w:val="2"/>
+          <w:numId w:val="3"/>
+        </w:numPr>
+        <w:rPr/>
       </w:pPr>
       <w:r>
         <w:rPr/>
         <w:t>{{?ap3_7.ap3_7_11.</w:t>
       </w:r>
-      <w:bookmarkStart w:id="38" w:name="__DdeLink__517_191088417142141"/>
-      <w:r>
-        <w:rPr/>
-        <w:t>respuesta.privacionRadio.equals("si")</w:t>
-      </w:r>
-      <w:bookmarkEnd w:id="38"/>
+      <w:bookmarkStart w:id="45" w:name="__DdeLink__517_19108841714214111"/>
+      <w:r>
+        <w:rPr/>
+        <w:t>respuesta.destinoFinalCheck.contains("mantenimiento")</w:t>
+      </w:r>
+      <w:bookmarkEnd w:id="45"/>
       <w:r>
         <w:rPr/>
         <w:t>}}</w:t>
@@ -21718,109 +22076,59 @@
       <w:pPr>
         <w:pStyle w:val="Cuerpodetexto"/>
         <w:numPr>
-          <w:ilvl w:val="0"/>
-          <w:numId w:val="3"/>
-        </w:numPr>
-        <w:rPr/>
-      </w:pPr>
-      <w:r>
-        <w:rPr/>
-      </w:r>
-    </w:p>
-    <w:p>
-      <w:pPr>
-        <w:pStyle w:val="Cuerpodetexto"/>
-        <w:numPr>
-          <w:ilvl w:val="0"/>
-          <w:numId w:val="3"/>
-        </w:numPr>
-        <w:rPr/>
-      </w:pPr>
-      <w:r>
-        <w:rPr/>
-        <w:t>{{ap3_7.ap3_7_11.esquema.fieldGroup[2].templateOptions.label}}:</w:t>
-      </w:r>
-    </w:p>
-    <w:p>
-      <w:pPr>
-        <w:pStyle w:val="Cuerpodetexto"/>
-        <w:numPr>
-          <w:ilvl w:val="0"/>
-          <w:numId w:val="3"/>
-        </w:numPr>
-        <w:rPr/>
-      </w:pPr>
-      <w:r>
-        <w:rPr/>
-        <w:t>{{?ap3_7.ap3_7_11.esquema.fieldGroup[2].templateOptions.options}}</w:t>
-      </w:r>
-    </w:p>
-    <w:p>
-      <w:pPr>
-        <w:pStyle w:val="Cuerpodetexto"/>
-        <w:numPr>
-          <w:ilvl w:val="0"/>
-          <w:numId w:val="3"/>
-        </w:numPr>
-        <w:rPr>
-          <w:highlight w:val="cyan"/>
-        </w:rPr>
-      </w:pPr>
-      <w:r>
-        <w:rPr>
-          <w:highlight w:val="cyan"/>
-        </w:rPr>
-        <w:t>{{? #root.bloque_8.ap3_7.ap3_7_11.respuesta.tipoPrivacionCheck.contains("#currentContext.get(value)")}}</w:t>
-      </w:r>
-    </w:p>
-    <w:p>
-      <w:pPr>
-        <w:pStyle w:val="Cuerpodetexto"/>
-        <w:numPr>
-          <w:ilvl w:val="0"/>
-          <w:numId w:val="3"/>
-        </w:numPr>
-        <w:rPr/>
-      </w:pPr>
-      <w:r>
-        <w:rPr/>
-        <w:t xml:space="preserve"> ●  </w:t>
-      </w:r>
-      <w:r>
-        <w:rPr/>
-        <w:t>{{label}}</w:t>
-      </w:r>
-    </w:p>
-    <w:p>
-      <w:pPr>
-        <w:pStyle w:val="Cuerpodetexto"/>
-        <w:numPr>
-          <w:ilvl w:val="0"/>
-          <w:numId w:val="3"/>
-        </w:numPr>
-        <w:rPr>
-          <w:highlight w:val="cyan"/>
-        </w:rPr>
-      </w:pPr>
-      <w:r>
-        <w:rPr>
-          <w:highlight w:val="cyan"/>
-        </w:rPr>
-        <w:t>{{/ }}</w:t>
-      </w:r>
-    </w:p>
-    <w:p>
-      <w:pPr>
-        <w:pStyle w:val="Cuerpodetexto"/>
-        <w:numPr>
-          <w:ilvl w:val="2"/>
-          <w:numId w:val="3"/>
-        </w:numPr>
-        <w:rPr/>
-      </w:pPr>
-      <w:r>
-        <w:rPr/>
-        <w:t>{{/ap3_7.ap3_7_11.esquema.fieldGroup[2].templateOptions.options}}</w:t>
+          <w:ilvl w:val="4"/>
+          <w:numId w:val="3"/>
+        </w:numPr>
+        <w:rPr/>
+      </w:pPr>
+      <w:r>
+        <w:rPr/>
+        <w:t xml:space="preserve"> </w:t>
+      </w:r>
+    </w:p>
+    <w:p>
+      <w:pPr>
+        <w:pStyle w:val="Cuerpodetexto"/>
+        <w:numPr>
+          <w:ilvl w:val="4"/>
+          <w:numId w:val="3"/>
+        </w:numPr>
+        <w:rPr/>
+      </w:pPr>
+      <w:r>
+        <w:rPr>
+          <w:b/>
+          <w:bCs/>
+        </w:rPr>
+        <w:t>{{ap3_7.ap3_7_13.esquema.templateOptions.label}}</w:t>
+      </w:r>
+    </w:p>
+    <w:p>
+      <w:pPr>
+        <w:pStyle w:val="Cuerpodetexto"/>
+        <w:numPr>
+          <w:ilvl w:val="2"/>
+          <w:numId w:val="3"/>
+        </w:numPr>
+        <w:rPr/>
+      </w:pPr>
+      <w:r>
+        <w:rPr/>
+        <w:t>{{&lt;ap3_7.ap3_7_13.esquema.fieldGroup[0].template}}</w:t>
+      </w:r>
+    </w:p>
+    <w:p>
+      <w:pPr>
+        <w:pStyle w:val="Cuerpodetexto"/>
+        <w:numPr>
+          <w:ilvl w:val="2"/>
+          <w:numId w:val="3"/>
+        </w:numPr>
+        <w:rPr/>
+      </w:pPr>
+      <w:r>
+        <w:rPr/>
+        <w:t>{{ap3_7.ap3_7_13.esquema.fieldGroup[2].templateOptions.name}}: {{&lt;ap3_7.ap3_7_13.respuesta.mantenimientoConVida}}</w:t>
       </w:r>
     </w:p>
     <w:p>
@@ -21836,12 +22144,12 @@
         <w:rPr/>
         <w:t>{{/</w:t>
       </w:r>
-      <w:bookmarkStart w:id="39" w:name="__DdeLink__517_191088417152141"/>
+      <w:bookmarkStart w:id="46" w:name="__DdeLink__517_19108841715211211"/>
       <w:r>
         <w:rPr/>
         <w:t xml:space="preserve"> </w:t>
       </w:r>
-      <w:bookmarkEnd w:id="39"/>
+      <w:bookmarkEnd w:id="46"/>
       <w:r>
         <w:rPr/>
         <w:t>}}</w:t>
@@ -21851,77 +22159,15 @@
       <w:pPr>
         <w:pStyle w:val="Cuerpodetexto"/>
         <w:numPr>
-          <w:ilvl w:val="2"/>
-          <w:numId w:val="3"/>
-        </w:numPr>
-        <w:rPr/>
-      </w:pPr>
-      <w:r>
-        <w:rPr/>
-        <w:t>{{?ap3_7.ap3_7_11.</w:t>
-      </w:r>
-      <w:bookmarkStart w:id="40" w:name="__DdeLink__517_191088417142112"/>
-      <w:r>
-        <w:rPr/>
-        <w:t>respuesta.privacionRadio.equals("si")</w:t>
-      </w:r>
-      <w:bookmarkEnd w:id="40"/>
-      <w:r>
-        <w:rPr/>
-        <w:t>}}</w:t>
-      </w:r>
-    </w:p>
-    <w:p>
-      <w:pPr>
-        <w:pStyle w:val="Cuerpodetexto"/>
-        <w:numPr>
-          <w:ilvl w:val="2"/>
-          <w:numId w:val="3"/>
-        </w:numPr>
-        <w:rPr/>
-      </w:pPr>
-      <w:r>
-        <w:rPr/>
-        <w:t>{{&lt;ap3_7.ap3_7_11.esquema.fieldGroup[3].template}}</w:t>
-      </w:r>
-    </w:p>
-    <w:p>
-      <w:pPr>
-        <w:pStyle w:val="Cuerpodetexto"/>
-        <w:numPr>
-          <w:ilvl w:val="2"/>
-          <w:numId w:val="3"/>
-        </w:numPr>
-        <w:rPr/>
-      </w:pPr>
-      <w:r>
-        <w:rPr/>
-        <w:t>{{ap3_7.ap3_7_11.esquema.fieldGroup[4].templateOptions.name}}: {{&lt;ap3_7.ap3_7_11.respuesta.describirPrivacion}}</w:t>
-      </w:r>
-    </w:p>
-    <w:p>
-      <w:pPr>
-        <w:pStyle w:val="Cuerpodetexto"/>
-        <w:numPr>
-          <w:ilvl w:val="2"/>
-          <w:numId w:val="3"/>
-        </w:numPr>
-        <w:rPr/>
-      </w:pPr>
-      <w:r>
-        <w:rPr/>
-        <w:t>{{/</w:t>
-      </w:r>
-      <w:bookmarkStart w:id="41" w:name="__DdeLink__517_191088417152112"/>
+          <w:ilvl w:val="4"/>
+          <w:numId w:val="3"/>
+        </w:numPr>
+        <w:rPr/>
+      </w:pPr>
       <w:r>
         <w:rPr/>
         <w:t xml:space="preserve"> </w:t>
       </w:r>
-      <w:bookmarkEnd w:id="41"/>
-      <w:r>
-        <w:rPr/>
-        <w:t>}}</w:t>
-      </w:r>
     </w:p>
     <w:p>
       <w:pPr>
@@ -21933,396 +22179,10 @@
         <w:rPr/>
       </w:pPr>
       <w:r>
-        <w:rPr/>
-        <w:t xml:space="preserve"> </w:t>
-      </w:r>
-    </w:p>
-    <w:p>
-      <w:pPr>
-        <w:pStyle w:val="Cuerpodetexto"/>
-        <w:numPr>
-          <w:ilvl w:val="4"/>
-          <w:numId w:val="3"/>
-        </w:numPr>
-        <w:rPr>
-          <w:b/>
+        <w:rPr>
           <w:b/>
           <w:bCs/>
         </w:rPr>
-      </w:pPr>
-      <w:r>
-        <w:rPr>
-          <w:b/>
-          <w:bCs/>
-        </w:rPr>
-        <w:t>{{ap3_7.ap3_7_12.esquema.templateOptions.label}}</w:t>
-      </w:r>
-    </w:p>
-    <w:p>
-      <w:pPr>
-        <w:pStyle w:val="Cuerpodetexto"/>
-        <w:numPr>
-          <w:ilvl w:val="2"/>
-          <w:numId w:val="3"/>
-        </w:numPr>
-        <w:rPr/>
-      </w:pPr>
-      <w:r>
-        <w:rPr/>
-        <w:t>{{&lt;ap3_7.ap3_7_12.esquema.fieldGroup[0].template}}</w:t>
-      </w:r>
-    </w:p>
-    <w:p>
-      <w:pPr>
-        <w:pStyle w:val="Cuerpodetexto"/>
-        <w:numPr>
-          <w:ilvl w:val="0"/>
-          <w:numId w:val="3"/>
-        </w:numPr>
-        <w:rPr/>
-      </w:pPr>
-      <w:r>
-        <w:rPr/>
-        <w:t>{{ap3_7.ap3_7_12.esquema.fieldGroup[1].templateOptions.label}}</w:t>
-      </w:r>
-    </w:p>
-    <w:p>
-      <w:pPr>
-        <w:pStyle w:val="Cuerpodetexto"/>
-        <w:numPr>
-          <w:ilvl w:val="0"/>
-          <w:numId w:val="3"/>
-        </w:numPr>
-        <w:rPr/>
-      </w:pPr>
-      <w:r>
-        <w:rPr/>
-        <w:t>{{?ap3_7.ap3_7_12.esquema.fieldGroup[1].templateOptions.options}}</w:t>
-      </w:r>
-    </w:p>
-    <w:p>
-      <w:pPr>
-        <w:pStyle w:val="Cuerpodetexto"/>
-        <w:numPr>
-          <w:ilvl w:val="0"/>
-          <w:numId w:val="3"/>
-        </w:numPr>
-        <w:rPr>
-          <w:highlight w:val="cyan"/>
-        </w:rPr>
-      </w:pPr>
-      <w:r>
-        <w:rPr>
-          <w:highlight w:val="cyan"/>
-        </w:rPr>
-        <w:t>{{? #root.bloque_8.ap3_7.ap3_7_12.respuesta.destinoFinalCheck.contains("#currentContext.get(value)")}}</w:t>
-      </w:r>
-    </w:p>
-    <w:p>
-      <w:pPr>
-        <w:pStyle w:val="Cuerpodetexto"/>
-        <w:numPr>
-          <w:ilvl w:val="0"/>
-          <w:numId w:val="3"/>
-        </w:numPr>
-        <w:rPr/>
-      </w:pPr>
-      <w:r>
-        <w:rPr/>
-        <w:t xml:space="preserve"> ●  </w:t>
-      </w:r>
-      <w:r>
-        <w:rPr/>
-        <w:t>{{label}}</w:t>
-      </w:r>
-    </w:p>
-    <w:p>
-      <w:pPr>
-        <w:pStyle w:val="Cuerpodetexto"/>
-        <w:numPr>
-          <w:ilvl w:val="0"/>
-          <w:numId w:val="3"/>
-        </w:numPr>
-        <w:rPr>
-          <w:highlight w:val="cyan"/>
-        </w:rPr>
-      </w:pPr>
-      <w:r>
-        <w:rPr>
-          <w:highlight w:val="cyan"/>
-        </w:rPr>
-        <w:t>{{/ }}</w:t>
-      </w:r>
-    </w:p>
-    <w:p>
-      <w:pPr>
-        <w:pStyle w:val="Cuerpodetexto"/>
-        <w:numPr>
-          <w:ilvl w:val="2"/>
-          <w:numId w:val="3"/>
-        </w:numPr>
-        <w:rPr/>
-      </w:pPr>
-      <w:r>
-        <w:rPr/>
-        <w:t>{{/ap3_7.ap3_7_12.esquema.fieldGroup[1].templateOptions.options}}</w:t>
-      </w:r>
-    </w:p>
-    <w:p>
-      <w:pPr>
-        <w:pStyle w:val="Cuerpodetexto"/>
-        <w:numPr>
-          <w:ilvl w:val="2"/>
-          <w:numId w:val="3"/>
-        </w:numPr>
-        <w:rPr/>
-      </w:pPr>
-      <w:r>
-        <w:rPr/>
-        <w:t>{{?ap3_7.ap3_7_12.</w:t>
-      </w:r>
-      <w:bookmarkStart w:id="42" w:name="__DdeLink__517_1910884171421411"/>
-      <w:r>
-        <w:rPr/>
-        <w:t>respuesta.destinoFinalCheck.contains("mantenimiento")</w:t>
-      </w:r>
-      <w:bookmarkEnd w:id="42"/>
-      <w:r>
-        <w:rPr/>
-        <w:t>}}</w:t>
-      </w:r>
-    </w:p>
-    <w:p>
-      <w:pPr>
-        <w:pStyle w:val="Cuerpodetexto"/>
-        <w:numPr>
-          <w:ilvl w:val="2"/>
-          <w:numId w:val="3"/>
-        </w:numPr>
-        <w:rPr/>
-      </w:pPr>
-      <w:r>
-        <w:rPr/>
-        <w:t>{{ap3_7.ap3_7_12.esquema.fieldGroup[3].templateOptions.name}}: {{&lt;ap3_7.ap3_7_12.respuesta.justificarMantenimiento}}</w:t>
-      </w:r>
-    </w:p>
-    <w:p>
-      <w:pPr>
-        <w:pStyle w:val="Cuerpodetexto"/>
-        <w:numPr>
-          <w:ilvl w:val="2"/>
-          <w:numId w:val="3"/>
-        </w:numPr>
-        <w:rPr/>
-      </w:pPr>
-      <w:r>
-        <w:rPr/>
-        <w:t>{{/</w:t>
-      </w:r>
-      <w:bookmarkStart w:id="43" w:name="__DdeLink__517_1910884171521121"/>
-      <w:r>
-        <w:rPr/>
-        <w:t xml:space="preserve"> </w:t>
-      </w:r>
-      <w:bookmarkEnd w:id="43"/>
-      <w:r>
-        <w:rPr/>
-        <w:t>}}</w:t>
-      </w:r>
-    </w:p>
-    <w:p>
-      <w:pPr>
-        <w:pStyle w:val="Cuerpodetexto"/>
-        <w:numPr>
-          <w:ilvl w:val="4"/>
-          <w:numId w:val="3"/>
-        </w:numPr>
-        <w:rPr/>
-      </w:pPr>
-      <w:r>
-        <w:rPr/>
-        <w:t xml:space="preserve"> </w:t>
-      </w:r>
-    </w:p>
-    <w:p>
-      <w:pPr>
-        <w:pStyle w:val="Cuerpodetexto"/>
-        <w:numPr>
-          <w:ilvl w:val="4"/>
-          <w:numId w:val="3"/>
-        </w:numPr>
-        <w:rPr>
-          <w:b/>
-          <w:b/>
-          <w:bCs/>
-        </w:rPr>
-      </w:pPr>
-      <w:r>
-        <w:rPr>
-          <w:b/>
-          <w:bCs/>
-        </w:rPr>
-        <w:t>{{ap3_7.ap3_7_13.esquema.templateOptions.label}}</w:t>
-      </w:r>
-    </w:p>
-    <w:p>
-      <w:pPr>
-        <w:pStyle w:val="Cuerpodetexto"/>
-        <w:numPr>
-          <w:ilvl w:val="2"/>
-          <w:numId w:val="3"/>
-        </w:numPr>
-        <w:rPr/>
-      </w:pPr>
-      <w:r>
-        <w:rPr/>
-        <w:t>{{&lt;ap3_7.ap3_7_13.esquema.fieldGroup[0].template}}</w:t>
-      </w:r>
-    </w:p>
-    <w:p>
-      <w:pPr>
-        <w:pStyle w:val="Cuerpodetexto"/>
-        <w:numPr>
-          <w:ilvl w:val="2"/>
-          <w:numId w:val="3"/>
-        </w:numPr>
-        <w:rPr/>
-      </w:pPr>
-      <w:r>
-        <w:rPr/>
-        <w:t>{{ap3_7.ap3_7_13.esquema.fieldGroup[2].templateOptions.label}}: {{ap3_7.ap3_7_13.respuesta.explicarMetodoEutanasia}}</w:t>
-      </w:r>
-    </w:p>
-    <w:p>
-      <w:pPr>
-        <w:pStyle w:val="Cuerpodetexto"/>
-        <w:rPr/>
-      </w:pPr>
-      <w:r>
-        <w:rPr/>
-      </w:r>
-    </w:p>
-    <w:p>
-      <w:pPr>
-        <w:pStyle w:val="Cuerpodetexto"/>
-        <w:numPr>
-          <w:ilvl w:val="2"/>
-          <w:numId w:val="3"/>
-        </w:numPr>
-        <w:rPr/>
-      </w:pPr>
-      <w:r>
-        <w:rPr/>
-        <w:t>{{&lt;ap3_7.ap3_7_13.esquema.fieldGroup[3].template}}</w:t>
-      </w:r>
-    </w:p>
-    <w:p>
-      <w:pPr>
-        <w:pStyle w:val="Cuerpodetexto"/>
-        <w:numPr>
-          <w:ilvl w:val="2"/>
-          <w:numId w:val="3"/>
-        </w:numPr>
-        <w:rPr/>
-      </w:pPr>
-      <w:r>
-        <w:rPr/>
-        <w:t>{{ap3_7.ap3_7_13.esquema.fieldGroup[5].templateOptions.label}}: {{ap3_7.ap3_7_13.respuesta.confirmarMuerte}}</w:t>
-      </w:r>
-    </w:p>
-    <w:p>
-      <w:pPr>
-        <w:pStyle w:val="Cuerpodetexto"/>
-        <w:rPr/>
-      </w:pPr>
-      <w:r>
-        <w:rPr/>
-      </w:r>
-    </w:p>
-    <w:p>
-      <w:pPr>
-        <w:pStyle w:val="Cuerpodetexto"/>
-        <w:numPr>
-          <w:ilvl w:val="2"/>
-          <w:numId w:val="3"/>
-        </w:numPr>
-        <w:rPr/>
-      </w:pPr>
-      <w:r>
-        <w:rPr/>
-        <w:t>{{&lt;ap3_7.ap3_7_13.esquema.fieldGroup[6].template}}</w:t>
-      </w:r>
-    </w:p>
-    <w:p>
-      <w:pPr>
-        <w:pStyle w:val="Cuerpodetexto"/>
-        <w:numPr>
-          <w:ilvl w:val="2"/>
-          <w:numId w:val="3"/>
-        </w:numPr>
-        <w:rPr/>
-      </w:pPr>
-      <w:r>
-        <w:rPr/>
-        <w:t>{{ap3_7.ap3_7_13.esquema.fieldGroup[8].templateOptions.label}}: {{ap3_7.ap3_7_13.respuesta.tiempoProceso}}</w:t>
-      </w:r>
-    </w:p>
-    <w:p>
-      <w:pPr>
-        <w:pStyle w:val="Cuerpodetexto"/>
-        <w:numPr>
-          <w:ilvl w:val="2"/>
-          <w:numId w:val="3"/>
-        </w:numPr>
-        <w:rPr/>
-      </w:pPr>
-      <w:r>
-        <w:rPr/>
-        <w:t>{{?ap3_7.ap3_7_12.</w:t>
-      </w:r>
-      <w:bookmarkStart w:id="44" w:name="__DdeLink__517_19108841714214111"/>
-      <w:r>
-        <w:rPr/>
-        <w:t>respuesta.destinoFinalCheck.contains("mantenimiento")</w:t>
-      </w:r>
-      <w:bookmarkEnd w:id="44"/>
-      <w:r>
-        <w:rPr/>
-        <w:t>}}</w:t>
-      </w:r>
-    </w:p>
-    <w:p>
-      <w:pPr>
-        <w:pStyle w:val="Cuerpodetexto"/>
-        <w:numPr>
-          <w:ilvl w:val="4"/>
-          <w:numId w:val="3"/>
-        </w:numPr>
-        <w:rPr/>
-      </w:pPr>
-      <w:r>
-        <w:rPr/>
-        <w:t xml:space="preserve"> </w:t>
-      </w:r>
-    </w:p>
-    <w:p>
-      <w:pPr>
-        <w:pStyle w:val="Cuerpodetexto"/>
-        <w:numPr>
-          <w:ilvl w:val="4"/>
-          <w:numId w:val="3"/>
-        </w:numPr>
-        <w:rPr>
-          <w:b/>
-          <w:b/>
-          <w:bCs/>
-        </w:rPr>
-      </w:pPr>
-      <w:r>
-        <w:rPr>
-          <w:b/>
-          <w:bCs/>
-        </w:rPr>
         <w:t>{{ap3_7.ap3_7_14.esquema.templateOptions.label}}</w:t>
       </w:r>
     </w:p>
@@ -22338,93 +22198,6 @@
       <w:r>
         <w:rPr/>
         <w:t>{{&lt;ap3_7.ap3_7_14.esquema.fieldGroup[0].template}}</w:t>
-      </w:r>
-    </w:p>
-    <w:p>
-      <w:pPr>
-        <w:pStyle w:val="Cuerpodetexto"/>
-        <w:numPr>
-          <w:ilvl w:val="2"/>
-          <w:numId w:val="3"/>
-        </w:numPr>
-        <w:rPr/>
-      </w:pPr>
-      <w:r>
-        <w:rPr/>
-        <w:t>{{ap3_7.ap3_7_14.esquema.fieldGroup[2].templateOptions.name}}: {{&lt;ap3_7.ap3_7_14.respuesta.mantenimientoConVida}}</w:t>
-      </w:r>
-    </w:p>
-    <w:p>
-      <w:pPr>
-        <w:pStyle w:val="Cuerpodetexto"/>
-        <w:numPr>
-          <w:ilvl w:val="2"/>
-          <w:numId w:val="3"/>
-        </w:numPr>
-        <w:rPr/>
-      </w:pPr>
-      <w:r>
-        <w:rPr/>
-        <w:t>{{/</w:t>
-      </w:r>
-      <w:bookmarkStart w:id="45" w:name="__DdeLink__517_19108841715211211"/>
-      <w:r>
-        <w:rPr/>
-        <w:t xml:space="preserve"> </w:t>
-      </w:r>
-      <w:bookmarkEnd w:id="45"/>
-      <w:r>
-        <w:rPr/>
-        <w:t>}}</w:t>
-      </w:r>
-    </w:p>
-    <w:p>
-      <w:pPr>
-        <w:pStyle w:val="Cuerpodetexto"/>
-        <w:numPr>
-          <w:ilvl w:val="4"/>
-          <w:numId w:val="3"/>
-        </w:numPr>
-        <w:rPr/>
-      </w:pPr>
-      <w:r>
-        <w:rPr/>
-        <w:t xml:space="preserve"> </w:t>
-      </w:r>
-    </w:p>
-    <w:p>
-      <w:pPr>
-        <w:pStyle w:val="Cuerpodetexto"/>
-        <w:numPr>
-          <w:ilvl w:val="4"/>
-          <w:numId w:val="3"/>
-        </w:numPr>
-        <w:rPr>
-          <w:b/>
-          <w:b/>
-          <w:bCs/>
-        </w:rPr>
-      </w:pPr>
-      <w:r>
-        <w:rPr>
-          <w:b/>
-          <w:bCs/>
-        </w:rPr>
-        <w:t>{{ap3_7.ap3_7_15.esquema.templateOptions.label}}</w:t>
-      </w:r>
-    </w:p>
-    <w:p>
-      <w:pPr>
-        <w:pStyle w:val="Cuerpodetexto"/>
-        <w:numPr>
-          <w:ilvl w:val="2"/>
-          <w:numId w:val="3"/>
-        </w:numPr>
-        <w:rPr/>
-      </w:pPr>
-      <w:r>
-        <w:rPr/>
-        <w:t>{{&lt;ap3_7.ap3_7_15.esquema.fieldGroup[0].template}}</w:t>
       </w:r>
     </w:p>
     <w:tbl>
@@ -22474,14 +22247,7 @@
                 <w:ilvl w:val="4"/>
                 <w:numId w:val="3"/>
               </w:numPr>
-              <w:rPr>
-                <w:rFonts w:ascii="Ubuntu" w:hAnsi="Ubuntu"/>
-                <w:b/>
-                <w:b/>
-                <w:bCs/>
-                <w:sz w:val="20"/>
-                <w:szCs w:val="20"/>
-              </w:rPr>
+              <w:rPr/>
             </w:pPr>
             <w:r>
               <w:rPr>
@@ -22491,7 +22257,7 @@
                 <w:sz w:val="20"/>
                 <w:szCs w:val="20"/>
               </w:rPr>
-              <w:t>{{ap3_7.ap3_7_15.esquema.fieldGroup[1].fieldArray.fieldGroup[0].templateOptions.label}}</w:t>
+              <w:t>{{ap3_7.ap3_7_14.esquema.fieldGroup[1].fieldArray.fieldGroup[0].templateOptions.label}}</w:t>
             </w:r>
           </w:p>
         </w:tc>
@@ -22513,14 +22279,7 @@
                 <w:ilvl w:val="4"/>
                 <w:numId w:val="3"/>
               </w:numPr>
-              <w:rPr>
-                <w:rFonts w:ascii="Ubuntu" w:hAnsi="Ubuntu"/>
-                <w:b/>
-                <w:b/>
-                <w:bCs/>
-                <w:sz w:val="20"/>
-                <w:szCs w:val="20"/>
-              </w:rPr>
+              <w:rPr/>
             </w:pPr>
             <w:r>
               <w:rPr>
@@ -22530,7 +22289,7 @@
                 <w:sz w:val="20"/>
                 <w:szCs w:val="20"/>
               </w:rPr>
-              <w:t>{{ap3_7.ap3_7_15.esquema.fieldGroup[1].fieldArray.fieldGroup[1].templateOptions.label}}</w:t>
+              <w:t>{{ap3_7.ap3_7_14.esquema.fieldGroup[1].fieldArray.fieldGroup[1].templateOptions.label}}</w:t>
             </w:r>
           </w:p>
         </w:tc>
@@ -22552,14 +22311,7 @@
                 <w:ilvl w:val="4"/>
                 <w:numId w:val="3"/>
               </w:numPr>
-              <w:rPr>
-                <w:rFonts w:ascii="Ubuntu" w:hAnsi="Ubuntu"/>
-                <w:b/>
-                <w:b/>
-                <w:bCs/>
-                <w:sz w:val="20"/>
-                <w:szCs w:val="20"/>
-              </w:rPr>
+              <w:rPr/>
             </w:pPr>
             <w:r>
               <w:rPr>
@@ -22569,7 +22321,7 @@
                 <w:sz w:val="20"/>
                 <w:szCs w:val="20"/>
               </w:rPr>
-              <w:t>{{ap3_7.ap3_7_15.esquema.fieldGroup[1].fieldArray.fieldGroup[2].templateOptions.label}}</w:t>
+              <w:t>{{ap3_7.ap3_7_14.esquema.fieldGroup[1].fieldArray.fieldGroup[2].templateOptions.label}}</w:t>
             </w:r>
           </w:p>
         </w:tc>
@@ -22591,14 +22343,7 @@
                 <w:ilvl w:val="4"/>
                 <w:numId w:val="3"/>
               </w:numPr>
-              <w:rPr>
-                <w:rFonts w:ascii="Ubuntu" w:hAnsi="Ubuntu"/>
-                <w:b/>
-                <w:b/>
-                <w:bCs/>
-                <w:sz w:val="20"/>
-                <w:szCs w:val="20"/>
-              </w:rPr>
+              <w:rPr/>
             </w:pPr>
             <w:r>
               <w:rPr>
@@ -22608,7 +22353,7 @@
                 <w:sz w:val="20"/>
                 <w:szCs w:val="20"/>
               </w:rPr>
-              <w:t>{{ap3_7.ap3_7_15.esquema.fieldGroup[1].fieldArray.fieldGroup[3].templateOptions.label}}</w:t>
+              <w:t>{{ap3_7.ap3_7_14.esquema.fieldGroup[1].fieldArray.fieldGroup[3].templateOptions.label}}</w:t>
             </w:r>
           </w:p>
         </w:tc>
@@ -22630,14 +22375,7 @@
                 <w:ilvl w:val="4"/>
                 <w:numId w:val="3"/>
               </w:numPr>
-              <w:rPr>
-                <w:rFonts w:ascii="Ubuntu" w:hAnsi="Ubuntu"/>
-                <w:b/>
-                <w:b/>
-                <w:bCs/>
-                <w:sz w:val="20"/>
-                <w:szCs w:val="20"/>
-              </w:rPr>
+              <w:rPr/>
             </w:pPr>
             <w:r>
               <w:rPr>
@@ -22647,7 +22385,7 @@
                 <w:sz w:val="20"/>
                 <w:szCs w:val="20"/>
               </w:rPr>
-              <w:t>{{ap3_7.ap3_7_15.esquema.fieldGroup[1].fieldArray.fieldGroup[4].templateOptions.label}}</w:t>
+              <w:t>{{ap3_7.ap3_7_14.esquema.fieldGroup[1].fieldArray.fieldGroup[4].templateOptions.label}}</w:t>
             </w:r>
           </w:p>
         </w:tc>
@@ -22669,14 +22407,7 @@
                 <w:ilvl w:val="4"/>
                 <w:numId w:val="3"/>
               </w:numPr>
-              <w:rPr>
-                <w:rFonts w:ascii="Ubuntu" w:hAnsi="Ubuntu"/>
-                <w:b/>
-                <w:b/>
-                <w:bCs/>
-                <w:sz w:val="20"/>
-                <w:szCs w:val="20"/>
-              </w:rPr>
+              <w:rPr/>
             </w:pPr>
             <w:r>
               <w:rPr>
@@ -22686,7 +22417,7 @@
                 <w:sz w:val="20"/>
                 <w:szCs w:val="20"/>
               </w:rPr>
-              <w:t>{{ap3_7.ap3_7_15.esquema.fieldGroup[1].fieldArray.fieldGroup[5].templateOptions.label}}</w:t>
+              <w:t>{{ap3_7.ap3_7_14.esquema.fieldGroup[1].fieldArray.fieldGroup[5].templateOptions.label}}</w:t>
             </w:r>
           </w:p>
         </w:tc>
@@ -22703,7 +22434,7 @@
       </w:pPr>
       <w:r>
         <w:rPr/>
-        <w:t>{{?ap3_7.ap3_7_15.respuesta.principioActivoTable}}</w:t>
+        <w:t>{{?ap3_7.ap3_7_14.respuesta.principioActivoTable}}</w:t>
       </w:r>
     </w:p>
     <w:tbl>
@@ -22712,8 +22443,8 @@
         <w:jc w:val="right"/>
         <w:tblInd w:w="0" w:type="dxa"/>
         <w:tblBorders>
-          <w:bottom w:val="single" w:sz="8" w:space="0" w:color="000000"/>
-          <w:insideH w:val="single" w:sz="8" w:space="0" w:color="000000"/>
+          <w:bottom w:val="single" w:sz="4" w:space="0" w:color="000000"/>
+          <w:insideH w:val="single" w:sz="4" w:space="0" w:color="000000"/>
         </w:tblBorders>
         <w:tblCellMar>
           <w:top w:w="0" w:type="dxa"/>
@@ -22738,8 +22469,8 @@
           <w:tcPr>
             <w:tcW w:w="1605" w:type="dxa"/>
             <w:tcBorders>
-              <w:bottom w:val="single" w:sz="8" w:space="0" w:color="000000"/>
-              <w:insideH w:val="single" w:sz="8" w:space="0" w:color="000000"/>
+              <w:bottom w:val="single" w:sz="4" w:space="0" w:color="000000"/>
+              <w:insideH w:val="single" w:sz="4" w:space="0" w:color="000000"/>
             </w:tcBorders>
             <w:shd w:fill="auto" w:val="clear"/>
             <w:vAlign w:val="center"/>
@@ -22763,7 +22494,7 @@
                 <w:sz w:val="20"/>
                 <w:szCs w:val="20"/>
               </w:rPr>
-              <w:t>{{?#root.bloque_8.ap3_7.ap3_7_15.esquema.fieldGroup[1].fieldArray.fieldGroup[0].templateOptions.options.stream().filter(#fLinkedTreeMapEquals("value","#currentContext.get(Tipo)")).findFirst().get()}}{{label}}{{/ }}</w:t>
+              <w:t>{{?#root.bloque_8.ap3_7.ap3_7_14.esquema.fieldGroup[1].fieldArray.fieldGroup[0].templateOptions.options.stream().filter(#fLinkedTreeMapEquals("value","#currentContext.get(Tipo)")).findFirst().get()}}{{label}}{{/ }}</w:t>
             </w:r>
           </w:p>
         </w:tc>
@@ -22771,8 +22502,8 @@
           <w:tcPr>
             <w:tcW w:w="1606" w:type="dxa"/>
             <w:tcBorders>
-              <w:bottom w:val="single" w:sz="8" w:space="0" w:color="000000"/>
-              <w:insideH w:val="single" w:sz="8" w:space="0" w:color="000000"/>
+              <w:bottom w:val="single" w:sz="4" w:space="0" w:color="000000"/>
+              <w:insideH w:val="single" w:sz="4" w:space="0" w:color="000000"/>
             </w:tcBorders>
             <w:shd w:fill="auto" w:val="clear"/>
             <w:vAlign w:val="center"/>
@@ -22804,8 +22535,8 @@
           <w:tcPr>
             <w:tcW w:w="1606" w:type="dxa"/>
             <w:tcBorders>
-              <w:bottom w:val="single" w:sz="8" w:space="0" w:color="000000"/>
-              <w:insideH w:val="single" w:sz="8" w:space="0" w:color="000000"/>
+              <w:bottom w:val="single" w:sz="4" w:space="0" w:color="000000"/>
+              <w:insideH w:val="single" w:sz="4" w:space="0" w:color="000000"/>
             </w:tcBorders>
             <w:shd w:fill="auto" w:val="clear"/>
             <w:vAlign w:val="center"/>
@@ -22837,8 +22568,8 @@
           <w:tcPr>
             <w:tcW w:w="1607" w:type="dxa"/>
             <w:tcBorders>
-              <w:bottom w:val="single" w:sz="8" w:space="0" w:color="000000"/>
-              <w:insideH w:val="single" w:sz="8" w:space="0" w:color="000000"/>
+              <w:bottom w:val="single" w:sz="4" w:space="0" w:color="000000"/>
+              <w:insideH w:val="single" w:sz="4" w:space="0" w:color="000000"/>
             </w:tcBorders>
             <w:shd w:fill="auto" w:val="clear"/>
             <w:vAlign w:val="center"/>
@@ -22870,8 +22601,8 @@
           <w:tcPr>
             <w:tcW w:w="1606" w:type="dxa"/>
             <w:tcBorders>
-              <w:bottom w:val="single" w:sz="8" w:space="0" w:color="000000"/>
-              <w:insideH w:val="single" w:sz="8" w:space="0" w:color="000000"/>
+              <w:bottom w:val="single" w:sz="4" w:space="0" w:color="000000"/>
+              <w:insideH w:val="single" w:sz="4" w:space="0" w:color="000000"/>
             </w:tcBorders>
             <w:shd w:fill="auto" w:val="clear"/>
             <w:vAlign w:val="center"/>
@@ -22903,8 +22634,8 @@
           <w:tcPr>
             <w:tcW w:w="1604" w:type="dxa"/>
             <w:tcBorders>
-              <w:bottom w:val="single" w:sz="8" w:space="0" w:color="000000"/>
-              <w:insideH w:val="single" w:sz="8" w:space="0" w:color="000000"/>
+              <w:bottom w:val="single" w:sz="4" w:space="0" w:color="000000"/>
+              <w:insideH w:val="single" w:sz="4" w:space="0" w:color="000000"/>
             </w:tcBorders>
             <w:shd w:fill="auto" w:val="clear"/>
             <w:vAlign w:val="center"/>
@@ -22947,12 +22678,12 @@
         <w:rPr/>
         <w:t>{{/</w:t>
       </w:r>
-      <w:bookmarkStart w:id="46" w:name="__DdeLink__517_1910884171521311"/>
+      <w:bookmarkStart w:id="47" w:name="__DdeLink__517_1910884171521311"/>
       <w:r>
         <w:rPr/>
         <w:t xml:space="preserve"> </w:t>
       </w:r>
-      <w:bookmarkEnd w:id="46"/>
+      <w:bookmarkEnd w:id="47"/>
       <w:r>
         <w:rPr/>
         <w:t>}}</w:t>
@@ -23307,12 +23038,12 @@
         <w:rPr/>
         <w:t>{{?ap4_1.ap4_1_1.</w:t>
       </w:r>
-      <w:bookmarkStart w:id="47" w:name="__DdeLink__517_19108841714214112"/>
+      <w:bookmarkStart w:id="48" w:name="__DdeLink__517_19108841714214112"/>
       <w:r>
         <w:rPr/>
         <w:t>respuesta.metodoAlternativoMotivoRadio.equals("otros")</w:t>
       </w:r>
-      <w:bookmarkEnd w:id="47"/>
+      <w:bookmarkEnd w:id="48"/>
       <w:r>
         <w:rPr/>
         <w:t>}}</w:t>
@@ -24062,12 +23793,12 @@
         <w:rPr/>
         <w:t>{{/</w:t>
       </w:r>
-      <w:bookmarkStart w:id="48" w:name="__DdeLink__517_19108841715213111"/>
+      <w:bookmarkStart w:id="49" w:name="__DdeLink__517_19108841715213111"/>
       <w:r>
         <w:rPr/>
         <w:t xml:space="preserve"> </w:t>
       </w:r>
-      <w:bookmarkEnd w:id="48"/>
+      <w:bookmarkEnd w:id="49"/>
       <w:r>
         <w:rPr/>
         <w:t>}}</w:t>
@@ -24737,12 +24468,12 @@
         <w:rPr/>
         <w:t>{{?ap4_3.ap4_3_2.</w:t>
       </w:r>
-      <w:bookmarkStart w:id="49" w:name="__DdeLink__517_191088417142141121"/>
+      <w:bookmarkStart w:id="50" w:name="__DdeLink__517_191088417142141121"/>
       <w:r>
         <w:rPr/>
         <w:t>respuesta.reutilizacionRadio.equals("si")</w:t>
       </w:r>
-      <w:bookmarkEnd w:id="49"/>
+      <w:bookmarkEnd w:id="50"/>
       <w:r>
         <w:rPr/>
         <w:t>}}</w:t>
@@ -24876,22 +24607,22 @@
         <w:rPr/>
         <w:t>{{?ap4_3.ap4_3_2.</w:t>
       </w:r>
-      <w:bookmarkStart w:id="50" w:name="__DdeLink__517_1910884171421411211"/>
+      <w:bookmarkStart w:id="51" w:name="__DdeLink__517_1910884171421411211"/>
       <w:r>
         <w:rPr/>
         <w:t>respuesta.reutilizacionRadio.equals("si")</w:t>
       </w:r>
-      <w:bookmarkEnd w:id="50"/>
+      <w:bookmarkEnd w:id="51"/>
       <w:r>
         <w:rPr/>
         <w:t xml:space="preserve"> &amp;&amp; ap4_3.ap4_3_2.</w:t>
       </w:r>
-      <w:bookmarkStart w:id="51" w:name="__DdeLink__517_19108841714214112111"/>
+      <w:bookmarkStart w:id="52" w:name="__DdeLink__517_19108841714214112111"/>
       <w:r>
         <w:rPr/>
         <w:t>respuesta.anteriorPosteriorCheck.contains("anterior")</w:t>
       </w:r>
-      <w:bookmarkEnd w:id="51"/>
+      <w:bookmarkEnd w:id="52"/>
       <w:r>
         <w:rPr/>
         <w:t>}}</w:t>
@@ -25062,22 +24793,22 @@
         <w:rPr/>
         <w:t>{{?ap4_3.ap4_3_2.</w:t>
       </w:r>
-      <w:bookmarkStart w:id="52" w:name="__DdeLink__517_19108841714214112112"/>
+      <w:bookmarkStart w:id="53" w:name="__DdeLink__517_19108841714214112112"/>
       <w:r>
         <w:rPr/>
         <w:t>respuesta.reutilizacionRadio.equals("si")</w:t>
       </w:r>
-      <w:bookmarkEnd w:id="52"/>
+      <w:bookmarkEnd w:id="53"/>
       <w:r>
         <w:rPr/>
         <w:t xml:space="preserve"> &amp;&amp; ap4_3.ap4_3_2.</w:t>
       </w:r>
-      <w:bookmarkStart w:id="53" w:name="__DdeLink__517_191088417142141121111"/>
+      <w:bookmarkStart w:id="54" w:name="__DdeLink__517_191088417142141121111"/>
       <w:r>
         <w:rPr/>
         <w:t>respuesta.anteriorPosteriorCheck.contains("posterior")</w:t>
       </w:r>
-      <w:bookmarkEnd w:id="53"/>
+      <w:bookmarkEnd w:id="54"/>
       <w:r>
         <w:rPr/>
         <w:t>}}</w:t>
@@ -25248,14 +24979,14 @@
         <w:rPr/>
         <w:t>{{?ap4_3.ap4_3_2.</w:t>
       </w:r>
-      <w:bookmarkStart w:id="54" w:name="__DdeLink__517_191088417142141121121"/>
+      <w:bookmarkStart w:id="55" w:name="__DdeLink__517_191088417142141121121"/>
       <w:r>
         <w:rPr/>
         <w:t>respuesta.reutilizacionRadio.equals("si")</w:t>
       </w:r>
-      <w:bookmarkStart w:id="55" w:name="__DdeLink__517_1910884171421411211111"/>
-      <w:bookmarkEnd w:id="54"/>
+      <w:bookmarkStart w:id="56" w:name="__DdeLink__517_1910884171421411211111"/>
       <w:bookmarkEnd w:id="55"/>
+      <w:bookmarkEnd w:id="56"/>
       <w:r>
         <w:rPr/>
         <w:t>}}</w:t>
@@ -25409,7 +25140,7 @@
           <w:szCs w:val="28"/>
         </w:rPr>
       </w:pPr>
-      <w:bookmarkStart w:id="56" w:name="__DdeLink__87068_1892191472"/>
+      <w:bookmarkStart w:id="57" w:name="__DdeLink__87068_1892191472"/>
       <w:r>
         <w:rPr>
           <w:b/>
@@ -25419,7 +25150,7 @@
         </w:rPr>
         <w:t>{{orden}}. {{nombre}}</w:t>
       </w:r>
-      <w:bookmarkEnd w:id="56"/>
+      <w:bookmarkEnd w:id="57"/>
     </w:p>
     <w:p>
       <w:pPr>
@@ -26156,14 +25887,14 @@
         <w:rPr/>
         <w:t>{{?ap5_3.</w:t>
       </w:r>
-      <w:bookmarkStart w:id="57" w:name="__DdeLink__517_1910884171421411211211"/>
+      <w:bookmarkStart w:id="58" w:name="__DdeLink__517_1910884171421411211211"/>
       <w:r>
         <w:rPr/>
         <w:t>respuesta.evaluacionRetrospectivaRadio.equals("si")</w:t>
       </w:r>
-      <w:bookmarkStart w:id="58" w:name="__DdeLink__517_19108841714214112111111"/>
-      <w:bookmarkEnd w:id="57"/>
+      <w:bookmarkStart w:id="59" w:name="__DdeLink__517_19108841714214112111111"/>
       <w:bookmarkEnd w:id="58"/>
+      <w:bookmarkEnd w:id="59"/>
       <w:r>
         <w:rPr/>
         <w:t>}}</w:t>
@@ -26297,14 +26028,14 @@
         <w:rPr/>
         <w:t>{{?ap5_3.</w:t>
       </w:r>
-      <w:bookmarkStart w:id="59" w:name="__DdeLink__517_19108841714214112112111"/>
+      <w:bookmarkStart w:id="60" w:name="__DdeLink__517_19108841714214112112111"/>
       <w:r>
         <w:rPr/>
         <w:t>respuesta.motivoEvaluacionRetrospectivaCheck.contains("otros")</w:t>
       </w:r>
-      <w:bookmarkStart w:id="60" w:name="__DdeLink__517_191088417142141121111111"/>
-      <w:bookmarkEnd w:id="59"/>
+      <w:bookmarkStart w:id="61" w:name="__DdeLink__517_191088417142141121111111"/>
       <w:bookmarkEnd w:id="60"/>
+      <w:bookmarkEnd w:id="61"/>
       <w:r>
         <w:rPr/>
         <w:t>}}</w:t>
@@ -26838,12 +26569,12 @@
         <w:rPr/>
         <w:t>{{? #root.bloque_10.ap5_5.respuesta.resumenNoTecnico.equals(</w:t>
       </w:r>
-      <w:bookmarkStart w:id="61" w:name="__DdeLink__1687_3544020553"/>
+      <w:bookmarkStart w:id="62" w:name="__DdeLink__1687_3544020553"/>
       <w:r>
         <w:rPr/>
         <w:t>new java.lang.Double(</w:t>
       </w:r>
-      <w:bookmarkEnd w:id="61"/>
+      <w:bookmarkEnd w:id="62"/>
       <w:r>
         <w:rPr/>
         <w:t>"#currentContext.get(value)"))}}</w:t>
@@ -27144,14 +26875,14 @@
         <w:rPr/>
         <w:t>{{?ap5_6.</w:t>
       </w:r>
-      <w:bookmarkStart w:id="62" w:name="__DdeLink__517_19108841714214112112112"/>
+      <w:bookmarkStart w:id="63" w:name="__DdeLink__517_19108841714214112112112"/>
       <w:r>
         <w:rPr/>
         <w:t>respuesta.documentacionAdicional.equals((new java.lang.Double("0"))</w:t>
       </w:r>
-      <w:bookmarkStart w:id="63" w:name="__DdeLink__517_191088417142141121111112"/>
-      <w:bookmarkEnd w:id="62"/>
+      <w:bookmarkStart w:id="64" w:name="__DdeLink__517_191088417142141121111112"/>
       <w:bookmarkEnd w:id="63"/>
+      <w:bookmarkEnd w:id="64"/>
       <w:r>
         <w:rPr/>
         <w:t>}}</w:t>
@@ -29278,12 +29009,12 @@
         <w:rPr/>
         <w:t>{{?ap3_4.ap3_4_1.</w:t>
       </w:r>
-      <w:bookmarkStart w:id="64" w:name="__DdeLink__517_1910884171421411212"/>
+      <w:bookmarkStart w:id="65" w:name="__DdeLink__517_1910884171421411212"/>
       <w:r>
         <w:rPr/>
         <w:t>respuesta.agentesBiologicosRadio.equals("si")</w:t>
       </w:r>
-      <w:bookmarkEnd w:id="64"/>
+      <w:bookmarkEnd w:id="65"/>
       <w:r>
         <w:rPr/>
         <w:t>}}</w:t>
@@ -29399,12 +29130,12 @@
         <w:rPr/>
         <w:t>{{?ap3_4.ap3_4_1.</w:t>
       </w:r>
-      <w:bookmarkStart w:id="65" w:name="__DdeLink__517_19108841714214112121"/>
+      <w:bookmarkStart w:id="66" w:name="__DdeLink__517_19108841714214112121"/>
       <w:r>
         <w:rPr/>
         <w:t>respuesta.muestrasBiologicasCheck.contains("otros")</w:t>
       </w:r>
-      <w:bookmarkEnd w:id="65"/>
+      <w:bookmarkEnd w:id="66"/>
       <w:r>
         <w:rPr/>
         <w:t>}}</w:t>
@@ -29594,12 +29325,12 @@
         <w:rPr/>
         <w:t>{{?ap3_4.ap3_4_2.</w:t>
       </w:r>
-      <w:bookmarkStart w:id="66" w:name="__DdeLink__517_19108841714214112122"/>
+      <w:bookmarkStart w:id="67" w:name="__DdeLink__517_19108841714214112122"/>
       <w:r>
         <w:rPr/>
         <w:t>respuesta.tareasAgentesBiologicosRadio.equals("si")</w:t>
       </w:r>
-      <w:bookmarkEnd w:id="66"/>
+      <w:bookmarkEnd w:id="67"/>
       <w:r>
         <w:rPr/>
         <w:t>}}</w:t>
@@ -29844,12 +29575,12 @@
         <w:rPr/>
         <w:t>{{?ap3_4.ap3_4_3.</w:t>
       </w:r>
-      <w:bookmarkStart w:id="67" w:name="__DdeLink__517_191088417142141121221"/>
+      <w:bookmarkStart w:id="68" w:name="__DdeLink__517_191088417142141121221"/>
       <w:r>
         <w:rPr/>
         <w:t>respuesta.tareasUsoConfinadoRadio.equals("si")</w:t>
       </w:r>
-      <w:bookmarkEnd w:id="67"/>
+      <w:bookmarkEnd w:id="68"/>
       <w:r>
         <w:rPr/>
         <w:t>}}</w:t>
@@ -30094,12 +29825,12 @@
         <w:rPr/>
         <w:t>{{?ap3_4.ap3_4_4.</w:t>
       </w:r>
-      <w:bookmarkStart w:id="68" w:name="__DdeLink__517_19108841714214112123"/>
+      <w:bookmarkStart w:id="69" w:name="__DdeLink__517_19108841714214112123"/>
       <w:r>
         <w:rPr/>
         <w:t>respuesta.sustanciasQuimicasPeligrosas.equals("si")</w:t>
       </w:r>
-      <w:bookmarkEnd w:id="68"/>
+      <w:bookmarkEnd w:id="69"/>
       <w:r>
         <w:rPr/>
         <w:t>}}</w:t>
@@ -30215,12 +29946,12 @@
         <w:rPr/>
         <w:t>{{?ap3_4.ap3_4_4.</w:t>
       </w:r>
-      <w:bookmarkStart w:id="69" w:name="__DdeLink__517_191088417142141121212"/>
+      <w:bookmarkStart w:id="70" w:name="__DdeLink__517_191088417142141121212"/>
       <w:r>
         <w:rPr/>
         <w:t>respuesta.tiposSustanciasQuimicas.contains("otra")</w:t>
       </w:r>
-      <w:bookmarkEnd w:id="69"/>
+      <w:bookmarkEnd w:id="70"/>
       <w:r>
         <w:rPr/>
         <w:t>}}</w:t>
@@ -30556,12 +30287,12 @@
         <w:rPr/>
         <w:t>{{?ap3_4.ap3_4_2.</w:t>
       </w:r>
-      <w:bookmarkStart w:id="70" w:name="__DdeLink__517_191088417142141121231"/>
+      <w:bookmarkStart w:id="71" w:name="__DdeLink__517_191088417142141121231"/>
       <w:r>
         <w:rPr/>
         <w:t>respuesta.tareasAgentesBiologicosRadio.equals("si")</w:t>
       </w:r>
-      <w:bookmarkEnd w:id="70"/>
+      <w:bookmarkEnd w:id="71"/>
       <w:r>
         <w:rPr/>
         <w:t>}}</w:t>
@@ -31032,12 +30763,12 @@
         <w:rPr/>
         <w:t>{{/</w:t>
       </w:r>
-      <w:bookmarkStart w:id="71" w:name="__DdeLink__517_191088417152131111"/>
+      <w:bookmarkStart w:id="72" w:name="__DdeLink__517_191088417152131111"/>
       <w:r>
         <w:rPr/>
         <w:t xml:space="preserve"> </w:t>
       </w:r>
-      <w:bookmarkEnd w:id="71"/>
+      <w:bookmarkEnd w:id="72"/>
       <w:r>
         <w:rPr/>
         <w:t>}}</w:t>
@@ -31056,12 +30787,12 @@
         <w:rPr/>
         <w:t>{{/</w:t>
       </w:r>
-      <w:bookmarkStart w:id="72" w:name="__DdeLink__517_1910884171521311111"/>
+      <w:bookmarkStart w:id="73" w:name="__DdeLink__517_1910884171521311111"/>
       <w:r>
         <w:rPr/>
         <w:t xml:space="preserve"> </w:t>
       </w:r>
-      <w:bookmarkEnd w:id="72"/>
+      <w:bookmarkEnd w:id="73"/>
       <w:r>
         <w:rPr/>
         <w:t>}}</w:t>
@@ -31080,12 +30811,12 @@
         <w:rPr/>
         <w:t>{{?ap3_4.ap3_4_2.</w:t>
       </w:r>
-      <w:bookmarkStart w:id="73" w:name="__DdeLink__517_1910884171421411212311"/>
+      <w:bookmarkStart w:id="74" w:name="__DdeLink__517_1910884171421411212311"/>
       <w:r>
         <w:rPr/>
         <w:t>respuesta.tareasAgentesBiologicosRadio.equals("si")</w:t>
       </w:r>
-      <w:bookmarkEnd w:id="73"/>
+      <w:bookmarkEnd w:id="74"/>
       <w:r>
         <w:rPr/>
         <w:t>}}</w:t>
@@ -31498,12 +31229,12 @@
         <w:rPr/>
         <w:t>{{/</w:t>
       </w:r>
-      <w:bookmarkStart w:id="74" w:name="__DdeLink__517_1910884171521311112"/>
+      <w:bookmarkStart w:id="75" w:name="__DdeLink__517_1910884171521311112"/>
       <w:r>
         <w:rPr/>
         <w:t xml:space="preserve"> </w:t>
       </w:r>
-      <w:bookmarkEnd w:id="74"/>
+      <w:bookmarkEnd w:id="75"/>
       <w:r>
         <w:rPr/>
         <w:t>}}</w:t>
@@ -31522,12 +31253,12 @@
         <w:rPr/>
         <w:t>{{/</w:t>
       </w:r>
-      <w:bookmarkStart w:id="75" w:name="__DdeLink__517_19108841715213111111"/>
+      <w:bookmarkStart w:id="76" w:name="__DdeLink__517_19108841715213111111"/>
       <w:r>
         <w:rPr/>
         <w:t xml:space="preserve"> </w:t>
       </w:r>
-      <w:bookmarkEnd w:id="75"/>
+      <w:bookmarkEnd w:id="76"/>
       <w:r>
         <w:rPr/>
         <w:t>}}</w:t>
@@ -31546,12 +31277,12 @@
         <w:rPr/>
         <w:t>{{?ap3_4.ap3_4_1.</w:t>
       </w:r>
-      <w:bookmarkStart w:id="76" w:name="__DdeLink__517_19108841714214112123111"/>
+      <w:bookmarkStart w:id="77" w:name="__DdeLink__517_19108841714214112123111"/>
       <w:r>
         <w:rPr/>
         <w:t>respuesta.agentesBiologicosRadio.equals("si")</w:t>
       </w:r>
-      <w:bookmarkEnd w:id="76"/>
+      <w:bookmarkEnd w:id="77"/>
       <w:r>
         <w:rPr/>
         <w:t>}}</w:t>
@@ -31964,12 +31695,12 @@
         <w:rPr/>
         <w:t>{{/</w:t>
       </w:r>
-      <w:bookmarkStart w:id="77" w:name="__DdeLink__517_19108841715213111121"/>
+      <w:bookmarkStart w:id="78" w:name="__DdeLink__517_19108841715213111121"/>
       <w:r>
         <w:rPr/>
         <w:t xml:space="preserve"> </w:t>
       </w:r>
-      <w:bookmarkEnd w:id="77"/>
+      <w:bookmarkEnd w:id="78"/>
       <w:r>
         <w:rPr/>
         <w:t>}}</w:t>
@@ -31988,12 +31719,12 @@
         <w:rPr/>
         <w:t>{{/</w:t>
       </w:r>
-      <w:bookmarkStart w:id="78" w:name="__DdeLink__517_191088417152131111111"/>
+      <w:bookmarkStart w:id="79" w:name="__DdeLink__517_191088417152131111111"/>
       <w:r>
         <w:rPr/>
         <w:t xml:space="preserve"> </w:t>
       </w:r>
-      <w:bookmarkEnd w:id="78"/>
+      <w:bookmarkEnd w:id="79"/>
       <w:r>
         <w:rPr/>
         <w:t>}}</w:t>
@@ -32012,12 +31743,12 @@
         <w:rPr/>
         <w:t>{{?ap3_4.ap3_4_3.</w:t>
       </w:r>
-      <w:bookmarkStart w:id="79" w:name="__DdeLink__517_191088417142141121231111"/>
+      <w:bookmarkStart w:id="80" w:name="__DdeLink__517_191088417142141121231111"/>
       <w:r>
         <w:rPr/>
         <w:t>respuesta.tareasUsoConfinadoRadio.equals("si")</w:t>
       </w:r>
-      <w:bookmarkEnd w:id="79"/>
+      <w:bookmarkEnd w:id="80"/>
       <w:r>
         <w:rPr/>
         <w:t>}}</w:t>
@@ -32652,12 +32383,12 @@
         <w:rPr/>
         <w:t>{{/</w:t>
       </w:r>
-      <w:bookmarkStart w:id="80" w:name="__DdeLink__517_191088417152131111211"/>
+      <w:bookmarkStart w:id="81" w:name="__DdeLink__517_191088417152131111211"/>
       <w:r>
         <w:rPr/>
         <w:t xml:space="preserve"> </w:t>
       </w:r>
-      <w:bookmarkEnd w:id="80"/>
+      <w:bookmarkEnd w:id="81"/>
       <w:r>
         <w:rPr/>
         <w:t>}}</w:t>
@@ -32676,12 +32407,12 @@
         <w:rPr/>
         <w:t>{{/</w:t>
       </w:r>
-      <w:bookmarkStart w:id="81" w:name="__DdeLink__517_1910884171521311111111"/>
+      <w:bookmarkStart w:id="82" w:name="__DdeLink__517_1910884171521311111111"/>
       <w:r>
         <w:rPr/>
         <w:t xml:space="preserve"> </w:t>
       </w:r>
-      <w:bookmarkEnd w:id="81"/>
+      <w:bookmarkEnd w:id="82"/>
       <w:r>
         <w:rPr/>
         <w:t>}}</w:t>
@@ -33096,12 +32827,12 @@
         <w:rPr/>
         <w:t>{{/</w:t>
       </w:r>
-      <w:bookmarkStart w:id="82" w:name="__DdeLink__517_1910884171521311112112"/>
+      <w:bookmarkStart w:id="83" w:name="__DdeLink__517_1910884171521311112112"/>
       <w:r>
         <w:rPr/>
         <w:t xml:space="preserve"> </w:t>
       </w:r>
-      <w:bookmarkEnd w:id="82"/>
+      <w:bookmarkEnd w:id="83"/>
       <w:r>
         <w:rPr/>
         <w:t>}}</w:t>
@@ -33393,12 +33124,12 @@
         <w:rPr/>
         <w:t>{{/</w:t>
       </w:r>
-      <w:bookmarkStart w:id="83" w:name="__DdeLink__517_19108841715213111121121"/>
+      <w:bookmarkStart w:id="84" w:name="__DdeLink__517_19108841715213111121121"/>
       <w:r>
         <w:rPr/>
         <w:t xml:space="preserve"> </w:t>
       </w:r>
-      <w:bookmarkEnd w:id="83"/>
+      <w:bookmarkEnd w:id="84"/>
       <w:r>
         <w:rPr/>
         <w:t>}}</w:t>
@@ -33614,12 +33345,12 @@
         <w:rPr/>
         <w:t>{{/</w:t>
       </w:r>
-      <w:bookmarkStart w:id="84" w:name="__DdeLink__517_191088417152131111211211"/>
+      <w:bookmarkStart w:id="85" w:name="__DdeLink__517_191088417152131111211211"/>
       <w:r>
         <w:rPr/>
         <w:t xml:space="preserve"> </w:t>
       </w:r>
-      <w:bookmarkEnd w:id="84"/>
+      <w:bookmarkEnd w:id="85"/>
       <w:r>
         <w:rPr/>
         <w:t>}}</w:t>
@@ -33835,12 +33566,12 @@
         <w:rPr/>
         <w:t>{{/</w:t>
       </w:r>
-      <w:bookmarkStart w:id="85" w:name="__DdeLink__517_1910884171521311112112111"/>
+      <w:bookmarkStart w:id="86" w:name="__DdeLink__517_1910884171521311112112111"/>
       <w:r>
         <w:rPr/>
         <w:t xml:space="preserve"> </w:t>
       </w:r>
-      <w:bookmarkEnd w:id="85"/>
+      <w:bookmarkEnd w:id="86"/>
       <w:r>
         <w:rPr/>
         <w:t>}}</w:t>
@@ -34817,12 +34548,12 @@
         <w:rPr/>
         <w:t>{{?ap4_1.ap4_1_2.</w:t>
       </w:r>
-      <w:bookmarkStart w:id="86" w:name="__DdeLink__517_191088417142141122"/>
+      <w:bookmarkStart w:id="87" w:name="__DdeLink__517_191088417142141122"/>
       <w:r>
         <w:rPr/>
         <w:t>respuesta.agentesBiologicos.equals("si")</w:t>
       </w:r>
-      <w:bookmarkEnd w:id="86"/>
+      <w:bookmarkEnd w:id="87"/>
       <w:r>
         <w:rPr/>
         <w:t>}}</w:t>
@@ -35035,12 +34766,12 @@
         <w:rPr/>
         <w:t>{{?ap4_1.ap4_1_2.</w:t>
       </w:r>
-      <w:bookmarkStart w:id="87" w:name="__DdeLink__517_19108841714214112211"/>
+      <w:bookmarkStart w:id="88" w:name="__DdeLink__517_19108841714214112211"/>
       <w:r>
         <w:rPr/>
         <w:t>respuesta.efectoNocivo.contains("otro")</w:t>
       </w:r>
-      <w:bookmarkEnd w:id="87"/>
+      <w:bookmarkEnd w:id="88"/>
       <w:r>
         <w:rPr/>
         <w:t xml:space="preserve"> }}</w:t>
@@ -35128,12 +34859,12 @@
         <w:rPr/>
         <w:t>{{? #root.bloque_13.ap3_4.ap3_4_3.</w:t>
       </w:r>
-      <w:bookmarkStart w:id="88" w:name="__DdeLink__517_19108841714214112221"/>
+      <w:bookmarkStart w:id="89" w:name="__DdeLink__517_19108841714214112221"/>
       <w:r>
         <w:rPr/>
         <w:t>respuesta.tareasUsoConfinadoRadio.equals("si")</w:t>
       </w:r>
-      <w:bookmarkEnd w:id="88"/>
+      <w:bookmarkEnd w:id="89"/>
       <w:r>
         <w:rPr/>
         <w:t>}}</w:t>
@@ -35459,12 +35190,12 @@
         <w:rPr/>
         <w:t>{{?ap4_1.ap4_1_5.</w:t>
       </w:r>
-      <w:bookmarkStart w:id="89" w:name="__DdeLink__517_1910884171421411222"/>
+      <w:bookmarkStart w:id="90" w:name="__DdeLink__517_1910884171421411222"/>
       <w:r>
         <w:rPr/>
         <w:t>respuesta.vacunaEficaz.equals("si")</w:t>
       </w:r>
-      <w:bookmarkEnd w:id="89"/>
+      <w:bookmarkEnd w:id="90"/>
       <w:r>
         <w:rPr/>
         <w:t>}}</w:t>
@@ -36260,12 +35991,12 @@
         <w:rPr/>
         <w:t>{{/</w:t>
       </w:r>
-      <w:bookmarkStart w:id="90" w:name="__DdeLink__517_19108841715213111121122"/>
+      <w:bookmarkStart w:id="91" w:name="__DdeLink__517_19108841715213111121122"/>
       <w:r>
         <w:rPr/>
         <w:t xml:space="preserve"> </w:t>
       </w:r>
-      <w:bookmarkEnd w:id="90"/>
+      <w:bookmarkEnd w:id="91"/>
       <w:r>
         <w:rPr/>
         <w:t>}}</w:t>
@@ -37826,12 +37557,12 @@
         <w:rPr/>
         <w:t>{{/</w:t>
       </w:r>
-      <w:bookmarkStart w:id="91" w:name="__DdeLink__517_1910884171521311112112211"/>
+      <w:bookmarkStart w:id="92" w:name="__DdeLink__517_1910884171521311112112211"/>
       <w:r>
         <w:rPr/>
         <w:t xml:space="preserve"> </w:t>
       </w:r>
-      <w:bookmarkEnd w:id="91"/>
+      <w:bookmarkEnd w:id="92"/>
       <w:r>
         <w:rPr/>
         <w:t>}}</w:t>
@@ -38215,12 +37946,12 @@
         <w:rPr/>
         <w:t>{{/</w:t>
       </w:r>
-      <w:bookmarkStart w:id="92" w:name="__DdeLink__517_191088417152131111211221"/>
+      <w:bookmarkStart w:id="93" w:name="__DdeLink__517_191088417152131111211221"/>
       <w:r>
         <w:rPr/>
         <w:t xml:space="preserve"> </w:t>
       </w:r>
-      <w:bookmarkEnd w:id="92"/>
+      <w:bookmarkEnd w:id="93"/>
       <w:r>
         <w:rPr/>
         <w:t>}}</w:t>
@@ -39781,12 +39512,12 @@
         <w:rPr/>
         <w:t>{{/</w:t>
       </w:r>
-      <w:bookmarkStart w:id="93" w:name="__DdeLink__517_1910884171521311112112212"/>
+      <w:bookmarkStart w:id="94" w:name="__DdeLink__517_1910884171521311112112212"/>
       <w:r>
         <w:rPr/>
         <w:t xml:space="preserve"> </w:t>
       </w:r>
-      <w:bookmarkEnd w:id="93"/>
+      <w:bookmarkEnd w:id="94"/>
       <w:r>
         <w:rPr/>
         <w:t>}}</w:t>
@@ -40618,12 +40349,12 @@
         <w:rPr/>
         <w:t>{{/</w:t>
       </w:r>
-      <w:bookmarkStart w:id="94" w:name="__DdeLink__517_1910884171521311112112212"/>
+      <w:bookmarkStart w:id="95" w:name="__DdeLink__517_1910884171521311112112212"/>
       <w:r>
         <w:rPr/>
         <w:t xml:space="preserve"> </w:t>
       </w:r>
-      <w:bookmarkEnd w:id="94"/>
+      <w:bookmarkEnd w:id="95"/>
       <w:r>
         <w:rPr/>
         <w:t>}}</w:t>
@@ -40900,12 +40631,12 @@
         <w:rPr/>
         <w:t>{{/</w:t>
       </w:r>
-      <w:bookmarkStart w:id="95" w:name="__DdeLink__517_1910884171521311112112212"/>
+      <w:bookmarkStart w:id="96" w:name="__DdeLink__517_1910884171521311112112212"/>
       <w:r>
         <w:rPr/>
         <w:t xml:space="preserve"> </w:t>
       </w:r>
-      <w:bookmarkEnd w:id="95"/>
+      <w:bookmarkEnd w:id="96"/>
       <w:r>
         <w:rPr/>
         <w:t>}}</w:t>
@@ -41067,12 +40798,12 @@
         <w:rPr/>
         <w:t>{{/</w:t>
       </w:r>
-      <w:bookmarkStart w:id="96" w:name="__DdeLink__517_1910884171521311112112212"/>
+      <w:bookmarkStart w:id="97" w:name="__DdeLink__517_1910884171521311112112212"/>
       <w:r>
         <w:rPr/>
         <w:t xml:space="preserve"> </w:t>
       </w:r>
-      <w:bookmarkEnd w:id="96"/>
+      <w:bookmarkEnd w:id="97"/>
       <w:r>
         <w:rPr/>
         <w:t>}}</w:t>
@@ -41254,8 +40985,8 @@
         <w:rPr/>
         <w:t>{{ap4_2.ap4_2_3.ap4_2_3_1.esquema.fieldGroup[3].templateOptions.label}} {{&lt;ap4_2.ap4_2_3.ap4_2_3_1.respuesta.especificarQuienes}}</w:t>
       </w:r>
-      <w:bookmarkStart w:id="97" w:name="__DdeLink__517_1910884171521311112112212"/>
-      <w:bookmarkEnd w:id="97"/>
+      <w:bookmarkStart w:id="98" w:name="__DdeLink__517_1910884171521311112112212"/>
+      <w:bookmarkEnd w:id="98"/>
     </w:p>
     <w:p>
       <w:pPr>
@@ -42672,15 +42403,7 @@
       </w:pPr>
       <w:r>
         <w:rPr/>
-        <w:t>{{ap4_3.ap4_3_1.esquema.fieldGroup[4].templateOptions.label}} {{&lt;ap4_3.ap4_3_1.respuesta.</w:t>
-      </w:r>
-      <w:r>
-        <w:rPr/>
-        <w:t>noNecesariaVacunacion</w:t>
-      </w:r>
-      <w:r>
-        <w:rPr/>
-        <w:t>}}</w:t>
+        <w:t>{{ap4_3.ap4_3_1.esquema.fieldGroup[4].templateOptions.label}} {{&lt;ap4_3.ap4_3_1.respuesta.noNecesariaVacunacion}}</w:t>
       </w:r>
     </w:p>
     <w:p>
@@ -44402,12 +44125,12 @@
         <w:rPr/>
         <w:t>{{? #root.bloque_15.ap5_5.respuesta.documentacionAdicional.equals(</w:t>
       </w:r>
-      <w:bookmarkStart w:id="98" w:name="__DdeLink__1687_35440205531"/>
+      <w:bookmarkStart w:id="99" w:name="__DdeLink__1687_35440205531"/>
       <w:r>
         <w:rPr/>
         <w:t>new java.lang.Double(</w:t>
       </w:r>
-      <w:bookmarkEnd w:id="98"/>
+      <w:bookmarkEnd w:id="99"/>
       <w:r>
         <w:rPr/>
         <w:t>"#currentContext.get(value)"))}}</w:t>
@@ -48226,7 +47949,7 @@
               <w:szCs w:val="21"/>
               <w:rFonts w:ascii="Ubuntu" w:hAnsi="Ubuntu"/>
             </w:rPr>
-            <w:t>75</w:t>
+            <w:t>95</w:t>
           </w:r>
           <w:r>
             <w:rPr>

</xml_diff>

<commit_message>
HERCULES-8668 - [UMU][ETI] Memoria M20 - Comportamiento apartados 3.7.1 y 4.2.1
</commit_message>
<xml_diff>
--- a/sgi-cnf-service/src/main/resources/db/changelog/changes/0.5.0/blob/rep/rep-eti-mxx.docx
+++ b/sgi-cnf-service/src/main/resources/db/changelog/changes/0.5.0/blob/rep/rep-eti-mxx.docx
@@ -19190,17 +19190,13 @@
           <w:ilvl w:val="4"/>
           <w:numId w:val="3"/>
         </w:numPr>
-        <w:rPr>
-          <w:b/>
+        <w:rPr/>
+      </w:pPr>
+      <w:r>
+        <w:rPr>
           <w:b/>
           <w:bCs/>
         </w:rPr>
-      </w:pPr>
-      <w:r>
-        <w:rPr>
-          <w:b/>
-          <w:bCs/>
-        </w:rPr>
         <w:t>{{ap3_7.ap3_7_1.esquema.templateOptions.label}}</w:t>
       </w:r>
     </w:p>
@@ -19215,7 +19211,61 @@
       </w:pPr>
       <w:r>
         <w:rPr/>
+      </w:r>
+    </w:p>
+    <w:p>
+      <w:pPr>
+        <w:pStyle w:val="Cuerpodetexto"/>
+        <w:numPr>
+          <w:ilvl w:val="2"/>
+          <w:numId w:val="3"/>
+        </w:numPr>
+        <w:rPr/>
+      </w:pPr>
+      <w:r>
+        <w:rPr/>
         <w:t>{{&lt;ap3_7.ap3_7_1.esquema.fieldGroup[1].template}}</w:t>
+      </w:r>
+    </w:p>
+    <w:p>
+      <w:pPr>
+        <w:pStyle w:val="Cuerpodetexto"/>
+        <w:numPr>
+          <w:ilvl w:val="2"/>
+          <w:numId w:val="3"/>
+        </w:numPr>
+        <w:rPr/>
+      </w:pPr>
+      <w:r>
+        <w:rPr/>
+      </w:r>
+    </w:p>
+    <w:p>
+      <w:pPr>
+        <w:pStyle w:val="Cuerpodetexto"/>
+        <w:numPr>
+          <w:ilvl w:val="4"/>
+          <w:numId w:val="3"/>
+        </w:numPr>
+        <w:rPr/>
+      </w:pPr>
+      <w:r>
+        <w:rPr/>
+        <w:t xml:space="preserve">{{ap3_7.ap3_7_1.esquema.fieldGroup[2].templateOptions.name}}: </w:t>
+      </w:r>
+    </w:p>
+    <w:p>
+      <w:pPr>
+        <w:pStyle w:val="Cuerpodetexto"/>
+        <w:numPr>
+          <w:ilvl w:val="2"/>
+          <w:numId w:val="3"/>
+        </w:numPr>
+        <w:rPr/>
+      </w:pPr>
+      <w:r>
+        <w:rPr/>
+        <w:t>{{&lt;ap3_7.ap3_7_1.respuesta.descripcionProcedimientoIntervencion}}</w:t>
       </w:r>
     </w:p>
     <w:p>
@@ -19229,8 +19279,8 @@
     </w:p>
     <w:tbl>
       <w:tblPr>
-        <w:tblW w:w="9638" w:type="dxa"/>
-        <w:jc w:val="left"/>
+        <w:tblW w:w="9636" w:type="dxa"/>
+        <w:jc w:val="right"/>
         <w:tblInd w:w="0" w:type="dxa"/>
         <w:tblBorders>
           <w:top w:val="single" w:sz="4" w:space="0" w:color="000000"/>
@@ -19245,11 +19295,10 @@
         </w:tblCellMar>
       </w:tblPr>
       <w:tblGrid>
-        <w:gridCol w:w="1927"/>
-        <w:gridCol w:w="1928"/>
-        <w:gridCol w:w="1919"/>
-        <w:gridCol w:w="1929"/>
-        <w:gridCol w:w="1935"/>
+        <w:gridCol w:w="2409"/>
+        <w:gridCol w:w="2409"/>
+        <w:gridCol w:w="2409"/>
+        <w:gridCol w:w="2408"/>
       </w:tblGrid>
       <w:tr>
         <w:trPr>
@@ -19257,7 +19306,7 @@
         </w:trPr>
         <w:tc>
           <w:tcPr>
-            <w:tcW w:w="1927" w:type="dxa"/>
+            <w:tcW w:w="2409" w:type="dxa"/>
             <w:tcBorders>
               <w:top w:val="single" w:sz="4" w:space="0" w:color="000000"/>
               <w:bottom w:val="single" w:sz="4" w:space="0" w:color="000000"/>
@@ -19269,14 +19318,7 @@
           <w:p>
             <w:pPr>
               <w:pStyle w:val="Contenidodelatabla"/>
-              <w:rPr>
-                <w:rFonts w:ascii="Ubuntu" w:hAnsi="Ubuntu"/>
-                <w:b/>
-                <w:b/>
-                <w:bCs/>
-                <w:sz w:val="20"/>
-                <w:szCs w:val="20"/>
-              </w:rPr>
+              <w:rPr/>
             </w:pPr>
             <w:r>
               <w:rPr>
@@ -19286,13 +19328,13 @@
                 <w:sz w:val="20"/>
                 <w:szCs w:val="20"/>
               </w:rPr>
-              <w:t>{{ap3_7.ap3_7_1.esquema.fieldGroup[2].fieldArray.fieldGroup[0].templateOptions.label}}</w:t>
+              <w:t>{{ap3_7.ap3_7_1.esquema.fieldGroup[3].fieldArray.fieldGroup[0].templateOptions.label}}</w:t>
             </w:r>
           </w:p>
         </w:tc>
         <w:tc>
           <w:tcPr>
-            <w:tcW w:w="1928" w:type="dxa"/>
+            <w:tcW w:w="2409" w:type="dxa"/>
             <w:tcBorders>
               <w:top w:val="single" w:sz="4" w:space="0" w:color="000000"/>
               <w:bottom w:val="single" w:sz="4" w:space="0" w:color="000000"/>
@@ -19304,14 +19346,7 @@
           <w:p>
             <w:pPr>
               <w:pStyle w:val="Contenidodelatabla"/>
-              <w:rPr>
-                <w:rFonts w:ascii="Ubuntu" w:hAnsi="Ubuntu"/>
-                <w:b/>
-                <w:b/>
-                <w:bCs/>
-                <w:sz w:val="20"/>
-                <w:szCs w:val="20"/>
-              </w:rPr>
+              <w:rPr/>
             </w:pPr>
             <w:r>
               <w:rPr>
@@ -19321,13 +19356,13 @@
                 <w:sz w:val="20"/>
                 <w:szCs w:val="20"/>
               </w:rPr>
-              <w:t>{{ap3_7.ap3_7_1.esquema.fieldGroup[2].fieldArray.fieldGroup[1].templateOptions.label}}</w:t>
+              <w:t>{{ap3_7.ap3_7_1.esquema.fieldGroup[3].fieldArray.fieldGroup[1].templateOptions.label}}</w:t>
             </w:r>
           </w:p>
         </w:tc>
         <w:tc>
           <w:tcPr>
-            <w:tcW w:w="1919" w:type="dxa"/>
+            <w:tcW w:w="2409" w:type="dxa"/>
             <w:tcBorders>
               <w:top w:val="single" w:sz="4" w:space="0" w:color="000000"/>
               <w:bottom w:val="single" w:sz="4" w:space="0" w:color="000000"/>
@@ -19339,14 +19374,7 @@
           <w:p>
             <w:pPr>
               <w:pStyle w:val="Contenidodelatabla"/>
-              <w:rPr>
-                <w:rFonts w:ascii="Ubuntu" w:hAnsi="Ubuntu"/>
-                <w:b/>
-                <w:b/>
-                <w:bCs/>
-                <w:sz w:val="20"/>
-                <w:szCs w:val="20"/>
-              </w:rPr>
+              <w:rPr/>
             </w:pPr>
             <w:r>
               <w:rPr>
@@ -19356,13 +19384,13 @@
                 <w:sz w:val="20"/>
                 <w:szCs w:val="20"/>
               </w:rPr>
-              <w:t>{{ ap3_7.ap3_7_1.esquema.fieldGroup[2].fieldArray.fieldGroup[2].templateOptions.label}}</w:t>
+              <w:t>{{ ap3_7.ap3_7_1.esquema.fieldGroup[3].fieldArray.fieldGroup[2].templateOptions.label}}</w:t>
             </w:r>
           </w:p>
         </w:tc>
         <w:tc>
           <w:tcPr>
-            <w:tcW w:w="1929" w:type="dxa"/>
+            <w:tcW w:w="2408" w:type="dxa"/>
             <w:tcBorders>
               <w:top w:val="single" w:sz="4" w:space="0" w:color="000000"/>
               <w:bottom w:val="single" w:sz="4" w:space="0" w:color="000000"/>
@@ -19374,14 +19402,7 @@
           <w:p>
             <w:pPr>
               <w:pStyle w:val="Contenidodelatabla"/>
-              <w:rPr>
-                <w:rFonts w:ascii="Ubuntu" w:hAnsi="Ubuntu"/>
-                <w:b/>
-                <w:b/>
-                <w:bCs/>
-                <w:sz w:val="20"/>
-                <w:szCs w:val="20"/>
-              </w:rPr>
+              <w:rPr/>
             </w:pPr>
             <w:r>
               <w:rPr>
@@ -19391,42 +19412,7 @@
                 <w:sz w:val="20"/>
                 <w:szCs w:val="20"/>
               </w:rPr>
-              <w:t>{{ ap3_7.ap3_7_1.esquema.fieldGroup[2].fieldArray.fieldGroup[3].templateOptions.label}}</w:t>
-            </w:r>
-          </w:p>
-        </w:tc>
-        <w:tc>
-          <w:tcPr>
-            <w:tcW w:w="1935" w:type="dxa"/>
-            <w:tcBorders>
-              <w:top w:val="single" w:sz="4" w:space="0" w:color="000000"/>
-              <w:bottom w:val="single" w:sz="4" w:space="0" w:color="000000"/>
-              <w:insideH w:val="single" w:sz="4" w:space="0" w:color="000000"/>
-            </w:tcBorders>
-            <w:shd w:fill="auto" w:val="clear"/>
-            <w:vAlign w:val="center"/>
-          </w:tcPr>
-          <w:p>
-            <w:pPr>
-              <w:pStyle w:val="Contenidodelatabla"/>
-              <w:rPr>
-                <w:rFonts w:ascii="Ubuntu" w:hAnsi="Ubuntu"/>
-                <w:b/>
-                <w:b/>
-                <w:bCs/>
-                <w:sz w:val="20"/>
-                <w:szCs w:val="20"/>
-              </w:rPr>
-            </w:pPr>
-            <w:r>
-              <w:rPr>
-                <w:rFonts w:ascii="Ubuntu" w:hAnsi="Ubuntu"/>
-                <w:b/>
-                <w:bCs/>
-                <w:sz w:val="20"/>
-                <w:szCs w:val="20"/>
-              </w:rPr>
-              <w:t>{{ap3_7.ap3_7_1.esquema.fieldGroup[2].fieldArray.fieldGroup[4].templateOptions.label}}</w:t>
+              <w:t>{{ ap3_7.ap3_7_1.esquema.fieldGroup[3].fieldArray.fieldGroup[3].templateOptions.label}}</w:t>
             </w:r>
           </w:p>
         </w:tc>
@@ -19434,7 +19420,7 @@
     </w:tbl>
     <w:p>
       <w:pPr>
-        <w:pStyle w:val="Cuerpodetexto"/>
+        <w:pStyle w:val="Contenidodelatabla"/>
         <w:numPr>
           <w:ilvl w:val="2"/>
           <w:numId w:val="3"/>
@@ -19463,17 +19449,16 @@
         </w:tblCellMar>
       </w:tblPr>
       <w:tblGrid>
-        <w:gridCol w:w="1927"/>
-        <w:gridCol w:w="1928"/>
-        <w:gridCol w:w="1919"/>
-        <w:gridCol w:w="1929"/>
-        <w:gridCol w:w="1935"/>
+        <w:gridCol w:w="2409"/>
+        <w:gridCol w:w="2409"/>
+        <w:gridCol w:w="2407"/>
+        <w:gridCol w:w="2412"/>
       </w:tblGrid>
       <w:tr>
         <w:trPr/>
         <w:tc>
           <w:tcPr>
-            <w:tcW w:w="1927" w:type="dxa"/>
+            <w:tcW w:w="2409" w:type="dxa"/>
             <w:tcBorders>
               <w:bottom w:val="single" w:sz="4" w:space="0" w:color="000000"/>
               <w:insideH w:val="single" w:sz="4" w:space="0" w:color="000000"/>
@@ -19502,36 +19487,7 @@
         </w:tc>
         <w:tc>
           <w:tcPr>
-            <w:tcW w:w="1928" w:type="dxa"/>
-            <w:tcBorders>
-              <w:bottom w:val="single" w:sz="4" w:space="0" w:color="000000"/>
-              <w:insideH w:val="single" w:sz="4" w:space="0" w:color="000000"/>
-            </w:tcBorders>
-            <w:shd w:fill="auto" w:val="clear"/>
-            <w:vAlign w:val="center"/>
-          </w:tcPr>
-          <w:p>
-            <w:pPr>
-              <w:pStyle w:val="Contenidodelatabla"/>
-              <w:rPr>
-                <w:rFonts w:ascii="Ubuntu" w:hAnsi="Ubuntu"/>
-                <w:sz w:val="20"/>
-                <w:szCs w:val="20"/>
-              </w:rPr>
-            </w:pPr>
-            <w:r>
-              <w:rPr>
-                <w:rFonts w:ascii="Ubuntu" w:hAnsi="Ubuntu"/>
-                <w:sz w:val="20"/>
-                <w:szCs w:val="20"/>
-              </w:rPr>
-              <w:t>{{descripcionProcedimientoIntervencion}}</w:t>
-            </w:r>
-          </w:p>
-        </w:tc>
-        <w:tc>
-          <w:tcPr>
-            <w:tcW w:w="1919" w:type="dxa"/>
+            <w:tcW w:w="2409" w:type="dxa"/>
             <w:tcBorders>
               <w:bottom w:val="single" w:sz="4" w:space="0" w:color="000000"/>
               <w:insideH w:val="single" w:sz="4" w:space="0" w:color="000000"/>
@@ -19560,7 +19516,7 @@
         </w:tc>
         <w:tc>
           <w:tcPr>
-            <w:tcW w:w="1929" w:type="dxa"/>
+            <w:tcW w:w="2407" w:type="dxa"/>
             <w:tcBorders>
               <w:bottom w:val="single" w:sz="4" w:space="0" w:color="000000"/>
               <w:insideH w:val="single" w:sz="4" w:space="0" w:color="000000"/>
@@ -19589,7 +19545,7 @@
         </w:tc>
         <w:tc>
           <w:tcPr>
-            <w:tcW w:w="1935" w:type="dxa"/>
+            <w:tcW w:w="2412" w:type="dxa"/>
             <w:tcBorders>
               <w:bottom w:val="single" w:sz="4" w:space="0" w:color="000000"/>
               <w:insideH w:val="single" w:sz="4" w:space="0" w:color="000000"/>
@@ -19612,7 +19568,7 @@
                 <w:sz w:val="20"/>
                 <w:szCs w:val="20"/>
               </w:rPr>
-              <w:t>{{?#root.bloque_8.ap3_7.ap3_7_1.esquema.fieldGroup[2].fieldArray.fieldGroup[4].templateOptions.options.stream().filter(#fLinkedTreeMapEquals("value","#currentContext.get(categoriaSeveridad)")).findFirst().get()}}{{label}}{{/ }}</w:t>
+              <w:t>{{?#root.bloque_8.ap3_7.ap3_7_1.esquema.fieldGroup[3].fieldArray.fieldGroup[4].templateOptions.options.stream().filter(#fLinkedTreeMapEquals("value","#currentContext.get(categoriaSeveridad)")).findFirst().get()}}{{label}}{{/ }}</w:t>
             </w:r>
           </w:p>
         </w:tc>
@@ -22425,7 +22381,7 @@
     </w:tbl>
     <w:p>
       <w:pPr>
-        <w:pStyle w:val="Cuerpodetexto"/>
+        <w:pStyle w:val="Contenidodelatabla"/>
         <w:numPr>
           <w:ilvl w:val="2"/>
           <w:numId w:val="3"/>
@@ -23439,10 +23395,11 @@
         </w:tblCellMar>
       </w:tblPr>
       <w:tblGrid>
-        <w:gridCol w:w="2663"/>
-        <w:gridCol w:w="2325"/>
-        <w:gridCol w:w="2437"/>
-        <w:gridCol w:w="2209"/>
+        <w:gridCol w:w="2085"/>
+        <w:gridCol w:w="2086"/>
+        <w:gridCol w:w="1821"/>
+        <w:gridCol w:w="1911"/>
+        <w:gridCol w:w="1732"/>
       </w:tblGrid>
       <w:tr>
         <w:trPr>
@@ -23450,7 +23407,7 @@
         </w:trPr>
         <w:tc>
           <w:tcPr>
-            <w:tcW w:w="2663" w:type="dxa"/>
+            <w:tcW w:w="2085" w:type="dxa"/>
             <w:tcBorders>
               <w:top w:val="single" w:sz="4" w:space="0" w:color="000000"/>
               <w:bottom w:val="single" w:sz="4" w:space="0" w:color="000000"/>
@@ -23489,7 +23446,7 @@
         </w:tc>
         <w:tc>
           <w:tcPr>
-            <w:tcW w:w="2325" w:type="dxa"/>
+            <w:tcW w:w="2086" w:type="dxa"/>
             <w:tcBorders>
               <w:top w:val="single" w:sz="4" w:space="0" w:color="000000"/>
               <w:bottom w:val="single" w:sz="4" w:space="0" w:color="000000"/>
@@ -23505,14 +23462,7 @@
                 <w:ilvl w:val="4"/>
                 <w:numId w:val="3"/>
               </w:numPr>
-              <w:rPr>
-                <w:rFonts w:ascii="Ubuntu" w:hAnsi="Ubuntu"/>
-                <w:b/>
-                <w:b/>
-                <w:bCs/>
-                <w:sz w:val="20"/>
-                <w:szCs w:val="20"/>
-              </w:rPr>
+              <w:rPr/>
             </w:pPr>
             <w:r>
               <w:rPr>
@@ -23528,7 +23478,7 @@
         </w:tc>
         <w:tc>
           <w:tcPr>
-            <w:tcW w:w="2437" w:type="dxa"/>
+            <w:tcW w:w="1821" w:type="dxa"/>
             <w:tcBorders>
               <w:top w:val="single" w:sz="4" w:space="0" w:color="000000"/>
               <w:bottom w:val="single" w:sz="4" w:space="0" w:color="000000"/>
@@ -23544,14 +23494,7 @@
                 <w:ilvl w:val="4"/>
                 <w:numId w:val="3"/>
               </w:numPr>
-              <w:rPr>
-                <w:rFonts w:ascii="Ubuntu" w:hAnsi="Ubuntu"/>
-                <w:b/>
-                <w:b/>
-                <w:bCs/>
-                <w:sz w:val="20"/>
-                <w:szCs w:val="20"/>
-              </w:rPr>
+              <w:rPr/>
             </w:pPr>
             <w:r>
               <w:rPr>
@@ -23567,7 +23510,7 @@
         </w:tc>
         <w:tc>
           <w:tcPr>
-            <w:tcW w:w="2209" w:type="dxa"/>
+            <w:tcW w:w="1911" w:type="dxa"/>
             <w:tcBorders>
               <w:top w:val="single" w:sz="4" w:space="0" w:color="000000"/>
               <w:bottom w:val="single" w:sz="4" w:space="0" w:color="000000"/>
@@ -23583,14 +23526,7 @@
                 <w:ilvl w:val="4"/>
                 <w:numId w:val="3"/>
               </w:numPr>
-              <w:rPr>
-                <w:rFonts w:ascii="Ubuntu" w:hAnsi="Ubuntu"/>
-                <w:b/>
-                <w:b/>
-                <w:bCs/>
-                <w:sz w:val="20"/>
-                <w:szCs w:val="20"/>
-              </w:rPr>
+              <w:rPr/>
             </w:pPr>
             <w:r>
               <w:rPr>
@@ -23601,6 +23537,38 @@
                 <w:szCs w:val="20"/>
               </w:rPr>
               <w:t>{{ap4_2.ap4_2_1.esquema.fieldGroup[1].fieldArray.fieldGroup[3].templateOptions.label}}</w:t>
+            </w:r>
+          </w:p>
+        </w:tc>
+        <w:tc>
+          <w:tcPr>
+            <w:tcW w:w="1732" w:type="dxa"/>
+            <w:tcBorders>
+              <w:top w:val="single" w:sz="4" w:space="0" w:color="000000"/>
+              <w:bottom w:val="single" w:sz="4" w:space="0" w:color="000000"/>
+              <w:insideH w:val="single" w:sz="4" w:space="0" w:color="000000"/>
+            </w:tcBorders>
+            <w:shd w:fill="auto" w:val="clear"/>
+            <w:vAlign w:val="center"/>
+          </w:tcPr>
+          <w:p>
+            <w:pPr>
+              <w:pStyle w:val="Contenidodelatabla"/>
+              <w:numPr>
+                <w:ilvl w:val="4"/>
+                <w:numId w:val="3"/>
+              </w:numPr>
+              <w:rPr/>
+            </w:pPr>
+            <w:r>
+              <w:rPr>
+                <w:rFonts w:ascii="Ubuntu" w:hAnsi="Ubuntu"/>
+                <w:b/>
+                <w:bCs/>
+                <w:sz w:val="20"/>
+                <w:szCs w:val="20"/>
+              </w:rPr>
+              <w:t>{{ap4_2.ap4_2_1.esquema.fieldGroup[1].fieldArray.fieldGroup[4].templateOptions.label}}</w:t>
             </w:r>
           </w:p>
         </w:tc>
@@ -23637,10 +23605,11 @@
         </w:tblCellMar>
       </w:tblPr>
       <w:tblGrid>
-        <w:gridCol w:w="2663"/>
-        <w:gridCol w:w="2325"/>
-        <w:gridCol w:w="2437"/>
-        <w:gridCol w:w="2209"/>
+        <w:gridCol w:w="2085"/>
+        <w:gridCol w:w="2086"/>
+        <w:gridCol w:w="1821"/>
+        <w:gridCol w:w="1911"/>
+        <w:gridCol w:w="1732"/>
       </w:tblGrid>
       <w:tr>
         <w:trPr>
@@ -23648,7 +23617,7 @@
         </w:trPr>
         <w:tc>
           <w:tcPr>
-            <w:tcW w:w="2663" w:type="dxa"/>
+            <w:tcW w:w="2085" w:type="dxa"/>
             <w:tcBorders>
               <w:bottom w:val="single" w:sz="4" w:space="0" w:color="000000"/>
               <w:insideH w:val="single" w:sz="4" w:space="0" w:color="000000"/>
@@ -23681,7 +23650,40 @@
         </w:tc>
         <w:tc>
           <w:tcPr>
-            <w:tcW w:w="2325" w:type="dxa"/>
+            <w:tcW w:w="2086" w:type="dxa"/>
+            <w:tcBorders>
+              <w:bottom w:val="single" w:sz="4" w:space="0" w:color="000000"/>
+              <w:insideH w:val="single" w:sz="4" w:space="0" w:color="000000"/>
+            </w:tcBorders>
+            <w:shd w:fill="auto" w:val="clear"/>
+            <w:vAlign w:val="center"/>
+          </w:tcPr>
+          <w:p>
+            <w:pPr>
+              <w:pStyle w:val="Contenidodelatabla"/>
+              <w:numPr>
+                <w:ilvl w:val="0"/>
+                <w:numId w:val="3"/>
+              </w:numPr>
+              <w:rPr>
+                <w:rFonts w:ascii="Ubuntu" w:hAnsi="Ubuntu"/>
+                <w:sz w:val="20"/>
+                <w:szCs w:val="20"/>
+              </w:rPr>
+            </w:pPr>
+            <w:r>
+              <w:rPr>
+                <w:rFonts w:ascii="Ubuntu" w:hAnsi="Ubuntu"/>
+                <w:sz w:val="20"/>
+                <w:szCs w:val="20"/>
+              </w:rPr>
+              <w:t>{{severidad}}</w:t>
+            </w:r>
+          </w:p>
+        </w:tc>
+        <w:tc>
+          <w:tcPr>
+            <w:tcW w:w="1821" w:type="dxa"/>
             <w:tcBorders>
               <w:bottom w:val="single" w:sz="4" w:space="0" w:color="000000"/>
               <w:insideH w:val="single" w:sz="4" w:space="0" w:color="000000"/>
@@ -23714,7 +23716,7 @@
         </w:tc>
         <w:tc>
           <w:tcPr>
-            <w:tcW w:w="2437" w:type="dxa"/>
+            <w:tcW w:w="1911" w:type="dxa"/>
             <w:tcBorders>
               <w:bottom w:val="single" w:sz="4" w:space="0" w:color="000000"/>
               <w:insideH w:val="single" w:sz="4" w:space="0" w:color="000000"/>
@@ -23747,7 +23749,7 @@
         </w:tc>
         <w:tc>
           <w:tcPr>
-            <w:tcW w:w="2209" w:type="dxa"/>
+            <w:tcW w:w="1732" w:type="dxa"/>
             <w:tcBorders>
               <w:bottom w:val="single" w:sz="4" w:space="0" w:color="000000"/>
               <w:insideH w:val="single" w:sz="4" w:space="0" w:color="000000"/>
@@ -32643,7 +32645,7 @@
     </w:tbl>
     <w:p>
       <w:pPr>
-        <w:pStyle w:val="Cuerpodetexto"/>
+        <w:pStyle w:val="Contenidodelatabla"/>
         <w:numPr>
           <w:ilvl w:val="2"/>
           <w:numId w:val="3"/>

</xml_diff>

<commit_message>
HERCULES-8668 - [UMU][ETI] Memoria M20 - Comportamiento apartados 3.7.1 y...
</commit_message>
<xml_diff>
--- a/sgi-cnf-service/src/main/resources/db/changelog/changes/0.5.0/blob/rep/rep-eti-mxx.docx
+++ b/sgi-cnf-service/src/main/resources/db/changelog/changes/0.5.0/blob/rep/rep-eti-mxx.docx
@@ -2015,15 +2015,18 @@
           <w:p>
             <w:pPr>
               <w:pStyle w:val="Contenidodelatabla"/>
-              <w:rPr/>
+              <w:rPr>
+                <w:sz w:val="20"/>
+                <w:szCs w:val="20"/>
+              </w:rPr>
             </w:pPr>
             <w:r>
               <w:rPr>
                 <w:rFonts w:ascii="Ubuntu" w:hAnsi="Ubuntu"/>
                 <w:b/>
                 <w:bCs/>
-                <w:sz w:val="22"/>
-                <w:szCs w:val="22"/>
+                <w:sz w:val="20"/>
+                <w:szCs w:val="20"/>
               </w:rPr>
               <w:t>Comité</w:t>
             </w:r>
@@ -2043,15 +2046,18 @@
           <w:p>
             <w:pPr>
               <w:pStyle w:val="Contenidodelatabla"/>
-              <w:rPr/>
+              <w:rPr>
+                <w:sz w:val="20"/>
+                <w:szCs w:val="20"/>
+              </w:rPr>
             </w:pPr>
             <w:r>
               <w:rPr>
                 <w:rFonts w:ascii="Ubuntu" w:hAnsi="Ubuntu"/>
                 <w:b/>
                 <w:bCs/>
-                <w:sz w:val="22"/>
-                <w:szCs w:val="22"/>
+                <w:sz w:val="20"/>
+                <w:szCs w:val="20"/>
               </w:rPr>
               <w:t>Referencia memoria</w:t>
             </w:r>
@@ -2071,15 +2077,18 @@
           <w:p>
             <w:pPr>
               <w:pStyle w:val="Contenidodelatabla"/>
-              <w:rPr/>
+              <w:rPr>
+                <w:sz w:val="20"/>
+                <w:szCs w:val="20"/>
+              </w:rPr>
             </w:pPr>
             <w:r>
               <w:rPr>
                 <w:rFonts w:ascii="Ubuntu" w:hAnsi="Ubuntu"/>
                 <w:b/>
                 <w:bCs/>
-                <w:sz w:val="22"/>
-                <w:szCs w:val="22"/>
+                <w:sz w:val="20"/>
+                <w:szCs w:val="20"/>
               </w:rPr>
               <w:t>Nombre</w:t>
             </w:r>
@@ -2099,15 +2108,18 @@
           <w:p>
             <w:pPr>
               <w:pStyle w:val="Contenidodelatabla"/>
-              <w:rPr/>
+              <w:rPr>
+                <w:sz w:val="20"/>
+                <w:szCs w:val="20"/>
+              </w:rPr>
             </w:pPr>
             <w:r>
               <w:rPr>
                 <w:rFonts w:ascii="Ubuntu" w:hAnsi="Ubuntu"/>
                 <w:b/>
                 <w:bCs/>
-                <w:sz w:val="22"/>
-                <w:szCs w:val="22"/>
+                <w:sz w:val="20"/>
+                <w:szCs w:val="20"/>
               </w:rPr>
               <w:t>Estado</w:t>
             </w:r>
@@ -19450,9 +19462,9 @@
       </w:tblPr>
       <w:tblGrid>
         <w:gridCol w:w="2409"/>
-        <w:gridCol w:w="2409"/>
+        <w:gridCol w:w="2410"/>
         <w:gridCol w:w="2407"/>
-        <w:gridCol w:w="2412"/>
+        <w:gridCol w:w="2411"/>
       </w:tblGrid>
       <w:tr>
         <w:trPr/>
@@ -19469,11 +19481,7 @@
           <w:p>
             <w:pPr>
               <w:pStyle w:val="Contenidodelatabla"/>
-              <w:rPr>
-                <w:rFonts w:ascii="Ubuntu" w:hAnsi="Ubuntu"/>
-                <w:sz w:val="20"/>
-                <w:szCs w:val="20"/>
-              </w:rPr>
+              <w:rPr/>
             </w:pPr>
             <w:r>
               <w:rPr>
@@ -19487,7 +19495,7 @@
         </w:tc>
         <w:tc>
           <w:tcPr>
-            <w:tcW w:w="2409" w:type="dxa"/>
+            <w:tcW w:w="2410" w:type="dxa"/>
             <w:tcBorders>
               <w:bottom w:val="single" w:sz="4" w:space="0" w:color="000000"/>
               <w:insideH w:val="single" w:sz="4" w:space="0" w:color="000000"/>
@@ -19498,11 +19506,7 @@
           <w:p>
             <w:pPr>
               <w:pStyle w:val="Contenidodelatabla"/>
-              <w:rPr>
-                <w:rFonts w:ascii="Ubuntu" w:hAnsi="Ubuntu"/>
-                <w:sz w:val="20"/>
-                <w:szCs w:val="20"/>
-              </w:rPr>
+              <w:rPr/>
             </w:pPr>
             <w:r>
               <w:rPr>
@@ -19527,11 +19531,7 @@
           <w:p>
             <w:pPr>
               <w:pStyle w:val="Contenidodelatabla"/>
-              <w:rPr>
-                <w:rFonts w:ascii="Ubuntu" w:hAnsi="Ubuntu"/>
-                <w:sz w:val="20"/>
-                <w:szCs w:val="20"/>
-              </w:rPr>
+              <w:rPr/>
             </w:pPr>
             <w:r>
               <w:rPr>
@@ -19545,7 +19545,7 @@
         </w:tc>
         <w:tc>
           <w:tcPr>
-            <w:tcW w:w="2412" w:type="dxa"/>
+            <w:tcW w:w="2411" w:type="dxa"/>
             <w:tcBorders>
               <w:bottom w:val="single" w:sz="4" w:space="0" w:color="000000"/>
               <w:insideH w:val="single" w:sz="4" w:space="0" w:color="000000"/>
@@ -19556,11 +19556,7 @@
           <w:p>
             <w:pPr>
               <w:pStyle w:val="Contenidodelatabla"/>
-              <w:rPr>
-                <w:rFonts w:ascii="Ubuntu" w:hAnsi="Ubuntu"/>
-                <w:sz w:val="20"/>
-                <w:szCs w:val="20"/>
-              </w:rPr>
+              <w:rPr/>
             </w:pPr>
             <w:r>
               <w:rPr>
@@ -19568,7 +19564,23 @@
                 <w:sz w:val="20"/>
                 <w:szCs w:val="20"/>
               </w:rPr>
-              <w:t>{{?#root.bloque_8.ap3_7.ap3_7_1.esquema.fieldGroup[3].fieldArray.fieldGroup[4].templateOptions.options.stream().filter(#fLinkedTreeMapEquals("value","#currentContext.get(categoriaSeveridad)")).findFirst().get()}}{{label}}{{/ }}</w:t>
+              <w:t>{{?#root.bloque_8.ap3_7.ap3_7_1.esquema.fieldGroup[3].fieldArray.fieldGroup[</w:t>
+            </w:r>
+            <w:r>
+              <w:rPr>
+                <w:rFonts w:ascii="Ubuntu" w:hAnsi="Ubuntu"/>
+                <w:sz w:val="20"/>
+                <w:szCs w:val="20"/>
+              </w:rPr>
+              <w:t>3</w:t>
+            </w:r>
+            <w:r>
+              <w:rPr>
+                <w:rFonts w:ascii="Ubuntu" w:hAnsi="Ubuntu"/>
+                <w:sz w:val="20"/>
+                <w:szCs w:val="20"/>
+              </w:rPr>
+              <w:t>].templateOptions.options.stream().filter(#fLinkedTreeMapEquals("value","#currentContext.get(categoriaSeveridad)")).findFirst().get()}}{{label}}{{/ }}</w:t>
             </w:r>
           </w:p>
         </w:tc>
@@ -23396,8 +23408,8 @@
       </w:tblPr>
       <w:tblGrid>
         <w:gridCol w:w="2085"/>
-        <w:gridCol w:w="2086"/>
-        <w:gridCol w:w="1821"/>
+        <w:gridCol w:w="2085"/>
+        <w:gridCol w:w="1822"/>
         <w:gridCol w:w="1911"/>
         <w:gridCol w:w="1732"/>
       </w:tblGrid>
@@ -23446,7 +23458,7 @@
         </w:tc>
         <w:tc>
           <w:tcPr>
-            <w:tcW w:w="2086" w:type="dxa"/>
+            <w:tcW w:w="2085" w:type="dxa"/>
             <w:tcBorders>
               <w:top w:val="single" w:sz="4" w:space="0" w:color="000000"/>
               <w:bottom w:val="single" w:sz="4" w:space="0" w:color="000000"/>
@@ -23478,7 +23490,7 @@
         </w:tc>
         <w:tc>
           <w:tcPr>
-            <w:tcW w:w="1821" w:type="dxa"/>
+            <w:tcW w:w="1822" w:type="dxa"/>
             <w:tcBorders>
               <w:top w:val="single" w:sz="4" w:space="0" w:color="000000"/>
               <w:bottom w:val="single" w:sz="4" w:space="0" w:color="000000"/>
@@ -23606,8 +23618,8 @@
       </w:tblPr>
       <w:tblGrid>
         <w:gridCol w:w="2085"/>
-        <w:gridCol w:w="2086"/>
-        <w:gridCol w:w="1821"/>
+        <w:gridCol w:w="2085"/>
+        <w:gridCol w:w="1822"/>
         <w:gridCol w:w="1911"/>
         <w:gridCol w:w="1732"/>
       </w:tblGrid>
@@ -23650,7 +23662,7 @@
         </w:tc>
         <w:tc>
           <w:tcPr>
-            <w:tcW w:w="2086" w:type="dxa"/>
+            <w:tcW w:w="2085" w:type="dxa"/>
             <w:tcBorders>
               <w:bottom w:val="single" w:sz="4" w:space="0" w:color="000000"/>
               <w:insideH w:val="single" w:sz="4" w:space="0" w:color="000000"/>
@@ -23683,7 +23695,7 @@
         </w:tc>
         <w:tc>
           <w:tcPr>
-            <w:tcW w:w="1821" w:type="dxa"/>
+            <w:tcW w:w="1822" w:type="dxa"/>
             <w:tcBorders>
               <w:bottom w:val="single" w:sz="4" w:space="0" w:color="000000"/>
               <w:insideH w:val="single" w:sz="4" w:space="0" w:color="000000"/>
@@ -48502,7 +48514,7 @@
     <w:qFormat/>
     <w:pPr>
       <w:widowControl/>
-      <w:overflowPunct w:val="true"/>
+      <w:overflowPunct w:val="false"/>
       <w:bidi w:val="0"/>
       <w:jc w:val="left"/>
     </w:pPr>

</xml_diff>